<commit_message>
updated resume links to this site instead of resume repo
</commit_message>
<xml_diff>
--- a/AnupVachali_2020.docx
+++ b/AnupVachali_2020.docx
@@ -787,7 +787,1751 @@
         <mc:AlternateContent>
           <mc:Choice Requires="wps">
             <w:drawing>
-              <wp:anchor distT="0" distB="0" distL="114300" distR="114300" simplePos="0" relativeHeight="251672576" behindDoc="1" locked="0" layoutInCell="1" allowOverlap="1" wp14:anchorId="79262DE8" wp14:editId="210A36C6">
+              <wp:anchor distT="0" distB="0" distL="114300" distR="114300" simplePos="0" relativeHeight="251713536" behindDoc="1" locked="0" layoutInCell="1" allowOverlap="1" wp14:anchorId="458E4CEB" wp14:editId="563F7110">
+                <wp:simplePos x="0" y="0"/>
+                <wp:positionH relativeFrom="page">
+                  <wp:posOffset>2606390</wp:posOffset>
+                </wp:positionH>
+                <wp:positionV relativeFrom="margin">
+                  <wp:posOffset>6835140</wp:posOffset>
+                </wp:positionV>
+                <wp:extent cx="4798958" cy="2981325"/>
+                <wp:effectExtent l="0" t="0" r="1905" b="9525"/>
+                <wp:wrapNone/>
+                <wp:docPr id="24" name="Text Box 24"/>
+                <wp:cNvGraphicFramePr>
+                  <a:graphicFrameLocks xmlns:a="http://schemas.openxmlformats.org/drawingml/2006/main"/>
+                </wp:cNvGraphicFramePr>
+                <a:graphic xmlns:a="http://schemas.openxmlformats.org/drawingml/2006/main">
+                  <a:graphicData uri="http://schemas.microsoft.com/office/word/2010/wordprocessingShape">
+                    <wps:wsp>
+                      <wps:cNvSpPr txBox="1">
+                        <a:spLocks noChangeArrowheads="1"/>
+                      </wps:cNvSpPr>
+                      <wps:spPr bwMode="auto">
+                        <a:xfrm>
+                          <a:off x="0" y="0"/>
+                          <a:ext cx="4798958" cy="2981325"/>
+                        </a:xfrm>
+                        <a:prstGeom prst="rect">
+                          <a:avLst/>
+                        </a:prstGeom>
+                        <a:noFill/>
+                        <a:ln>
+                          <a:noFill/>
+                        </a:ln>
+                        <a:extLst>
+                          <a:ext uri="{909E8E84-426E-40DD-AFC4-6F175D3DCCD1}">
+                            <a14:hiddenFill xmlns:a14="http://schemas.microsoft.com/office/drawing/2010/main">
+                              <a:solidFill>
+                                <a:srgbClr val="FFFFFF"/>
+                              </a:solidFill>
+                            </a14:hiddenFill>
+                          </a:ext>
+                          <a:ext uri="{91240B29-F687-4F45-9708-019B960494DF}">
+                            <a14:hiddenLine xmlns:a14="http://schemas.microsoft.com/office/drawing/2010/main" w="9525">
+                              <a:solidFill>
+                                <a:srgbClr val="000000"/>
+                              </a:solidFill>
+                              <a:miter lim="800000"/>
+                              <a:headEnd/>
+                              <a:tailEnd/>
+                            </a14:hiddenLine>
+                          </a:ext>
+                        </a:extLst>
+                      </wps:spPr>
+                      <wps:txbx>
+                        <w:txbxContent>
+                          <w:p>
+                            <w:pPr>
+                              <w:pStyle w:val="BodyText"/>
+                              <w:rPr>
+                                <w:rFonts w:ascii="Open Sans SemiBold"/>
+                                <w:b/>
+                                <w:sz w:val="24"/>
+                                <w:szCs w:val="24"/>
+                              </w:rPr>
+                            </w:pPr>
+                            <w:r>
+                              <w:rPr>
+                                <w:rFonts w:ascii="Open Sans SemiBold"/>
+                                <w:b/>
+                                <w:sz w:val="24"/>
+                                <w:szCs w:val="24"/>
+                              </w:rPr>
+                              <w:t>Sr. Technical Lead</w:t>
+                            </w:r>
+                            <w:r>
+                              <w:rPr>
+                                <w:rFonts w:ascii="Open Sans" w:hAnsi="Open Sans" w:cs="Open Sans"/>
+                                <w:i/>
+                                <w:sz w:val="22"/>
+                                <w:szCs w:val="22"/>
+                              </w:rPr>
+                              <w:t xml:space="preserve"> </w:t>
+                            </w:r>
+                            <w:r>
+                              <w:rPr>
+                                <w:rFonts w:ascii="Open Sans" w:hAnsi="Open Sans" w:cs="Open Sans"/>
+                                <w:i/>
+                                <w:sz w:val="22"/>
+                                <w:szCs w:val="22"/>
+                              </w:rPr>
+                              <w:tab/>
+                            </w:r>
+                            <w:r>
+                              <w:rPr>
+                                <w:rFonts w:ascii="Open Sans" w:hAnsi="Open Sans" w:cs="Open Sans"/>
+                                <w:i/>
+                                <w:sz w:val="22"/>
+                                <w:szCs w:val="22"/>
+                              </w:rPr>
+                              <w:tab/>
+                            </w:r>
+                            <w:r>
+                              <w:rPr>
+                                <w:rFonts w:ascii="Open Sans" w:hAnsi="Open Sans" w:cs="Open Sans"/>
+                                <w:i/>
+                                <w:sz w:val="22"/>
+                                <w:szCs w:val="22"/>
+                              </w:rPr>
+                              <w:tab/>
+                              <w:t xml:space="preserve">       </w:t>
+                            </w:r>
+                            <w:r>
+                              <w:rPr>
+                                <w:rFonts w:ascii="Open Sans" w:hAnsi="Open Sans" w:cs="Open Sans"/>
+                                <w:i/>
+                                <w:sz w:val="22"/>
+                                <w:szCs w:val="22"/>
+                              </w:rPr>
+                              <w:t xml:space="preserve"> </w:t>
+                            </w:r>
+                            <w:r>
+                              <w:rPr>
+                                <w:rFonts w:ascii="Open Sans" w:hAnsi="Open Sans" w:cs="Open Sans"/>
+                                <w:i/>
+                                <w:sz w:val="22"/>
+                                <w:szCs w:val="22"/>
+                              </w:rPr>
+                              <w:t>May 2014</w:t>
+                            </w:r>
+                            <w:r>
+                              <w:rPr>
+                                <w:rFonts w:ascii="Open Sans" w:hAnsi="Open Sans" w:cs="Open Sans"/>
+                                <w:i/>
+                                <w:sz w:val="22"/>
+                                <w:szCs w:val="22"/>
+                              </w:rPr>
+                              <w:t xml:space="preserve"> – </w:t>
+                            </w:r>
+                            <w:r>
+                              <w:rPr>
+                                <w:rFonts w:ascii="Open Sans" w:hAnsi="Open Sans" w:cs="Open Sans"/>
+                                <w:i/>
+                                <w:sz w:val="22"/>
+                                <w:szCs w:val="22"/>
+                              </w:rPr>
+                              <w:t>October 2017</w:t>
+                            </w:r>
+                          </w:p>
+                          <w:p>
+                            <w:pPr>
+                              <w:pStyle w:val="BodyText"/>
+                              <w:spacing w:before="46"/>
+                              <w:ind w:left="24"/>
+                              <w:rPr>
+                                <w:rFonts w:ascii="Open Sans" w:hAnsi="Open Sans" w:cs="Open Sans"/>
+                                <w:i/>
+                                <w:sz w:val="22"/>
+                                <w:szCs w:val="22"/>
+                              </w:rPr>
+                            </w:pPr>
+                            <w:r>
+                              <w:rPr>
+                                <w:rFonts w:ascii="Open Sans" w:hAnsi="Open Sans" w:cs="Open Sans"/>
+                                <w:i/>
+                                <w:sz w:val="22"/>
+                                <w:szCs w:val="22"/>
+                              </w:rPr>
+                              <w:t>MetLife</w:t>
+                            </w:r>
+                            <w:r>
+                              <w:rPr>
+                                <w:rFonts w:ascii="Open Sans" w:hAnsi="Open Sans" w:cs="Open Sans"/>
+                                <w:i/>
+                                <w:sz w:val="22"/>
+                                <w:szCs w:val="22"/>
+                              </w:rPr>
+                              <w:t xml:space="preserve">, </w:t>
+                            </w:r>
+                            <w:r>
+                              <w:rPr>
+                                <w:rFonts w:ascii="Open Sans" w:hAnsi="Open Sans" w:cs="Open Sans"/>
+                                <w:i/>
+                                <w:sz w:val="22"/>
+                                <w:szCs w:val="22"/>
+                              </w:rPr>
+                              <w:t>Raleigh, NC</w:t>
+                            </w:r>
+                            <w:r>
+                              <w:rPr>
+                                <w:rFonts w:ascii="Open Sans" w:hAnsi="Open Sans" w:cs="Open Sans"/>
+                                <w:i/>
+                                <w:sz w:val="22"/>
+                                <w:szCs w:val="22"/>
+                              </w:rPr>
+                              <w:t>.</w:t>
+                            </w:r>
+                          </w:p>
+                          <w:p>
+                            <w:pPr>
+                              <w:pStyle w:val="BodyText"/>
+                              <w:numPr>
+                                <w:ilvl w:val="0"/>
+                                <w:numId w:val="4"/>
+                              </w:numPr>
+                              <w:spacing w:before="100" w:line="285" w:lineRule="auto"/>
+                              <w:rPr>
+                                <w:rFonts w:ascii="Open Sans" w:hAnsi="Open Sans" w:cs="Open Sans"/>
+                                <w:sz w:val="21"/>
+                                <w:szCs w:val="21"/>
+                              </w:rPr>
+                            </w:pPr>
+                            <w:r>
+                              <w:rPr>
+                                <w:rFonts w:ascii="Open Sans" w:hAnsi="Open Sans" w:cs="Open Sans"/>
+                                <w:sz w:val="21"/>
+                                <w:szCs w:val="21"/>
+                              </w:rPr>
+                              <w:t>Responsible for development and maintenance of MetLife’s Global Sales Platform which is the foundation for Sales and Servicing applications used by MetLife globally.</w:t>
+                            </w:r>
+                          </w:p>
+                          <w:p>
+                            <w:pPr>
+                              <w:pStyle w:val="BodyText"/>
+                              <w:numPr>
+                                <w:ilvl w:val="0"/>
+                                <w:numId w:val="4"/>
+                              </w:numPr>
+                              <w:spacing w:before="100" w:line="285" w:lineRule="auto"/>
+                              <w:textDirection w:val="btLr"/>
+                              <w:rPr>
+                                <w:rFonts w:ascii="Open Sans" w:hAnsi="Open Sans" w:cs="Open Sans"/>
+                                <w:sz w:val="21"/>
+                                <w:szCs w:val="21"/>
+                              </w:rPr>
+                            </w:pPr>
+                            <w:r>
+                              <w:rPr>
+                                <w:rFonts w:ascii="Open Sans" w:hAnsi="Open Sans" w:cs="Open Sans"/>
+                                <w:sz w:val="21"/>
+                                <w:szCs w:val="21"/>
+                              </w:rPr>
+                              <w:t xml:space="preserve">Led a technical delivery team in the successful implementation and rollout of the Global Sales platform for the South American market. </w:t>
+                            </w:r>
+                          </w:p>
+                          <w:p>
+                            <w:pPr>
+                              <w:pStyle w:val="BodyText"/>
+                              <w:numPr>
+                                <w:ilvl w:val="0"/>
+                                <w:numId w:val="4"/>
+                              </w:numPr>
+                              <w:spacing w:before="100" w:line="285" w:lineRule="auto"/>
+                              <w:rPr>
+                                <w:rFonts w:ascii="Open Sans" w:hAnsi="Open Sans" w:cs="Open Sans"/>
+                                <w:sz w:val="21"/>
+                                <w:szCs w:val="21"/>
+                              </w:rPr>
+                            </w:pPr>
+                            <w:r>
+                              <w:rPr>
+                                <w:rFonts w:ascii="Open Sans" w:hAnsi="Open Sans" w:cs="Open Sans"/>
+                                <w:sz w:val="21"/>
+                                <w:szCs w:val="21"/>
+                              </w:rPr>
+                              <w:t>Developed multi-year roadmaps in support of app</w:t>
+                            </w:r>
+                            <w:r>
+                              <w:rPr>
+                                <w:rFonts w:ascii="Open Sans" w:hAnsi="Open Sans" w:cs="Open Sans"/>
+                                <w:sz w:val="21"/>
+                                <w:szCs w:val="21"/>
+                              </w:rPr>
+                              <w:t>lications for</w:t>
+                            </w:r>
+                            <w:r>
+                              <w:rPr>
+                                <w:rFonts w:ascii="Open Sans" w:hAnsi="Open Sans" w:cs="Open Sans"/>
+                                <w:sz w:val="21"/>
+                                <w:szCs w:val="21"/>
+                              </w:rPr>
+                              <w:t xml:space="preserve"> the G</w:t>
+                            </w:r>
+                            <w:r>
+                              <w:rPr>
+                                <w:rFonts w:ascii="Open Sans" w:hAnsi="Open Sans" w:cs="Open Sans"/>
+                                <w:sz w:val="21"/>
+                                <w:szCs w:val="21"/>
+                              </w:rPr>
+                              <w:t xml:space="preserve">roup </w:t>
+                            </w:r>
+                            <w:r>
+                              <w:rPr>
+                                <w:rFonts w:ascii="Open Sans" w:hAnsi="Open Sans" w:cs="Open Sans"/>
+                                <w:sz w:val="21"/>
+                                <w:szCs w:val="21"/>
+                              </w:rPr>
+                              <w:t>V</w:t>
+                            </w:r>
+                            <w:r>
+                              <w:rPr>
+                                <w:rFonts w:ascii="Open Sans" w:hAnsi="Open Sans" w:cs="Open Sans"/>
+                                <w:sz w:val="21"/>
+                                <w:szCs w:val="21"/>
+                              </w:rPr>
+                              <w:t xml:space="preserve">oluntary and </w:t>
+                            </w:r>
+                            <w:r>
+                              <w:rPr>
+                                <w:rFonts w:ascii="Open Sans" w:hAnsi="Open Sans" w:cs="Open Sans"/>
+                                <w:sz w:val="21"/>
+                                <w:szCs w:val="21"/>
+                              </w:rPr>
+                              <w:t>W</w:t>
+                            </w:r>
+                            <w:r>
+                              <w:rPr>
+                                <w:rFonts w:ascii="Open Sans" w:hAnsi="Open Sans" w:cs="Open Sans"/>
+                                <w:sz w:val="21"/>
+                                <w:szCs w:val="21"/>
+                              </w:rPr>
+                              <w:t xml:space="preserve">orksite </w:t>
+                            </w:r>
+                            <w:r>
+                              <w:rPr>
+                                <w:rFonts w:ascii="Open Sans" w:hAnsi="Open Sans" w:cs="Open Sans"/>
+                                <w:sz w:val="21"/>
+                                <w:szCs w:val="21"/>
+                              </w:rPr>
+                              <w:t>B</w:t>
+                            </w:r>
+                            <w:r>
+                              <w:rPr>
+                                <w:rFonts w:ascii="Open Sans" w:hAnsi="Open Sans" w:cs="Open Sans"/>
+                                <w:sz w:val="21"/>
+                                <w:szCs w:val="21"/>
+                              </w:rPr>
+                              <w:t>enefits</w:t>
+                            </w:r>
+                            <w:r>
+                              <w:rPr>
+                                <w:rFonts w:ascii="Open Sans" w:hAnsi="Open Sans" w:cs="Open Sans"/>
+                                <w:sz w:val="21"/>
+                                <w:szCs w:val="21"/>
+                              </w:rPr>
+                              <w:t xml:space="preserve"> organization. </w:t>
+                            </w:r>
+                          </w:p>
+                          <w:p>
+                            <w:pPr>
+                              <w:pStyle w:val="BodyText"/>
+                              <w:numPr>
+                                <w:ilvl w:val="0"/>
+                                <w:numId w:val="4"/>
+                              </w:numPr>
+                              <w:spacing w:before="100" w:line="285" w:lineRule="auto"/>
+                              <w:rPr>
+                                <w:rFonts w:ascii="Open Sans" w:hAnsi="Open Sans" w:cs="Open Sans"/>
+                                <w:sz w:val="21"/>
+                                <w:szCs w:val="21"/>
+                              </w:rPr>
+                            </w:pPr>
+                            <w:r>
+                              <w:rPr>
+                                <w:rFonts w:ascii="Open Sans" w:hAnsi="Open Sans" w:cs="Open Sans"/>
+                                <w:sz w:val="21"/>
+                                <w:szCs w:val="21"/>
+                              </w:rPr>
+                              <w:t>Led the design and development of critical WebService and Web applications that serve as the backend for MetLife’s customer facing portals like MyBenefits and MetOnLine.</w:t>
+                            </w:r>
+                          </w:p>
+                          <w:p>
+                            <w:pPr>
+                              <w:pStyle w:val="BodyText"/>
+                              <w:spacing w:before="38" w:line="285" w:lineRule="auto"/>
+                              <w:ind w:left="740"/>
+                              <w:rPr>
+                                <w:rFonts w:ascii="Open Sans" w:hAnsi="Open Sans" w:cs="Open Sans"/>
+                                <w:sz w:val="22"/>
+                                <w:szCs w:val="22"/>
+                              </w:rPr>
+                            </w:pPr>
+                            <w:r>
+                              <w:rPr>
+                                <w:rFonts w:ascii="Open Sans" w:hAnsi="Open Sans" w:cs="Open Sans"/>
+                                <w:sz w:val="22"/>
+                                <w:szCs w:val="22"/>
+                              </w:rPr>
+                              <w:br/>
+                            </w:r>
+                          </w:p>
+                        </w:txbxContent>
+                      </wps:txbx>
+                      <wps:bodyPr rot="0" vert="horz" wrap="square" lIns="0" tIns="0" rIns="0" bIns="0" anchor="t" anchorCtr="0" upright="1">
+                        <a:noAutofit/>
+                      </wps:bodyPr>
+                    </wps:wsp>
+                  </a:graphicData>
+                </a:graphic>
+                <wp14:sizeRelH relativeFrom="page">
+                  <wp14:pctWidth>0</wp14:pctWidth>
+                </wp14:sizeRelH>
+                <wp14:sizeRelV relativeFrom="page">
+                  <wp14:pctHeight>0</wp14:pctHeight>
+                </wp14:sizeRelV>
+              </wp:anchor>
+            </w:drawing>
+          </mc:Choice>
+          <mc:Fallback>
+            <w:pict>
+              <v:shapetype w14:anchorId="458E4CEB" id="_x0000_t202" coordsize="21600,21600" o:spt="202" path="m,l,21600r21600,l21600,xe">
+                <v:stroke joinstyle="miter"/>
+                <v:path gradientshapeok="t" o:connecttype="rect"/>
+              </v:shapetype>
+              <v:shape id="Text Box 24" o:spid="_x0000_s1030" type="#_x0000_t202" style="position:absolute;margin-left:205.25pt;margin-top:538.2pt;width:377.85pt;height:234.75pt;z-index:-251602944;visibility:visible;mso-wrap-style:square;mso-width-percent:0;mso-height-percent:0;mso-wrap-distance-left:9pt;mso-wrap-distance-top:0;mso-wrap-distance-right:9pt;mso-wrap-distance-bottom:0;mso-position-horizontal:absolute;mso-position-horizontal-relative:page;mso-position-vertical:absolute;mso-position-vertical-relative:margin;mso-width-percent:0;mso-height-percent:0;mso-width-relative:page;mso-height-relative:page;v-text-anchor:top" o:gfxdata="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" filled="f" stroked="f">
+                <v:textbox inset="0,0,0,0">
+                  <w:txbxContent>
+                    <w:p>
+                      <w:pPr>
+                        <w:pStyle w:val="BodyText"/>
+                        <w:rPr>
+                          <w:rFonts w:ascii="Open Sans SemiBold"/>
+                          <w:b/>
+                          <w:sz w:val="24"/>
+                          <w:szCs w:val="24"/>
+                        </w:rPr>
+                      </w:pPr>
+                      <w:r>
+                        <w:rPr>
+                          <w:rFonts w:ascii="Open Sans SemiBold"/>
+                          <w:b/>
+                          <w:sz w:val="24"/>
+                          <w:szCs w:val="24"/>
+                        </w:rPr>
+                        <w:t>Sr. Technical Lead</w:t>
+                      </w:r>
+                      <w:r>
+                        <w:rPr>
+                          <w:rFonts w:ascii="Open Sans" w:hAnsi="Open Sans" w:cs="Open Sans"/>
+                          <w:i/>
+                          <w:sz w:val="22"/>
+                          <w:szCs w:val="22"/>
+                        </w:rPr>
+                        <w:t xml:space="preserve"> </w:t>
+                      </w:r>
+                      <w:r>
+                        <w:rPr>
+                          <w:rFonts w:ascii="Open Sans" w:hAnsi="Open Sans" w:cs="Open Sans"/>
+                          <w:i/>
+                          <w:sz w:val="22"/>
+                          <w:szCs w:val="22"/>
+                        </w:rPr>
+                        <w:tab/>
+                      </w:r>
+                      <w:r>
+                        <w:rPr>
+                          <w:rFonts w:ascii="Open Sans" w:hAnsi="Open Sans" w:cs="Open Sans"/>
+                          <w:i/>
+                          <w:sz w:val="22"/>
+                          <w:szCs w:val="22"/>
+                        </w:rPr>
+                        <w:tab/>
+                      </w:r>
+                      <w:r>
+                        <w:rPr>
+                          <w:rFonts w:ascii="Open Sans" w:hAnsi="Open Sans" w:cs="Open Sans"/>
+                          <w:i/>
+                          <w:sz w:val="22"/>
+                          <w:szCs w:val="22"/>
+                        </w:rPr>
+                        <w:tab/>
+                        <w:t xml:space="preserve">       </w:t>
+                      </w:r>
+                      <w:r>
+                        <w:rPr>
+                          <w:rFonts w:ascii="Open Sans" w:hAnsi="Open Sans" w:cs="Open Sans"/>
+                          <w:i/>
+                          <w:sz w:val="22"/>
+                          <w:szCs w:val="22"/>
+                        </w:rPr>
+                        <w:t xml:space="preserve"> </w:t>
+                      </w:r>
+                      <w:r>
+                        <w:rPr>
+                          <w:rFonts w:ascii="Open Sans" w:hAnsi="Open Sans" w:cs="Open Sans"/>
+                          <w:i/>
+                          <w:sz w:val="22"/>
+                          <w:szCs w:val="22"/>
+                        </w:rPr>
+                        <w:t>May 2014</w:t>
+                      </w:r>
+                      <w:r>
+                        <w:rPr>
+                          <w:rFonts w:ascii="Open Sans" w:hAnsi="Open Sans" w:cs="Open Sans"/>
+                          <w:i/>
+                          <w:sz w:val="22"/>
+                          <w:szCs w:val="22"/>
+                        </w:rPr>
+                        <w:t xml:space="preserve"> – </w:t>
+                      </w:r>
+                      <w:r>
+                        <w:rPr>
+                          <w:rFonts w:ascii="Open Sans" w:hAnsi="Open Sans" w:cs="Open Sans"/>
+                          <w:i/>
+                          <w:sz w:val="22"/>
+                          <w:szCs w:val="22"/>
+                        </w:rPr>
+                        <w:t>October 2017</w:t>
+                      </w:r>
+                    </w:p>
+                    <w:p>
+                      <w:pPr>
+                        <w:pStyle w:val="BodyText"/>
+                        <w:spacing w:before="46"/>
+                        <w:ind w:left="24"/>
+                        <w:rPr>
+                          <w:rFonts w:ascii="Open Sans" w:hAnsi="Open Sans" w:cs="Open Sans"/>
+                          <w:i/>
+                          <w:sz w:val="22"/>
+                          <w:szCs w:val="22"/>
+                        </w:rPr>
+                      </w:pPr>
+                      <w:r>
+                        <w:rPr>
+                          <w:rFonts w:ascii="Open Sans" w:hAnsi="Open Sans" w:cs="Open Sans"/>
+                          <w:i/>
+                          <w:sz w:val="22"/>
+                          <w:szCs w:val="22"/>
+                        </w:rPr>
+                        <w:t>MetLife</w:t>
+                      </w:r>
+                      <w:r>
+                        <w:rPr>
+                          <w:rFonts w:ascii="Open Sans" w:hAnsi="Open Sans" w:cs="Open Sans"/>
+                          <w:i/>
+                          <w:sz w:val="22"/>
+                          <w:szCs w:val="22"/>
+                        </w:rPr>
+                        <w:t xml:space="preserve">, </w:t>
+                      </w:r>
+                      <w:r>
+                        <w:rPr>
+                          <w:rFonts w:ascii="Open Sans" w:hAnsi="Open Sans" w:cs="Open Sans"/>
+                          <w:i/>
+                          <w:sz w:val="22"/>
+                          <w:szCs w:val="22"/>
+                        </w:rPr>
+                        <w:t>Raleigh, NC</w:t>
+                      </w:r>
+                      <w:r>
+                        <w:rPr>
+                          <w:rFonts w:ascii="Open Sans" w:hAnsi="Open Sans" w:cs="Open Sans"/>
+                          <w:i/>
+                          <w:sz w:val="22"/>
+                          <w:szCs w:val="22"/>
+                        </w:rPr>
+                        <w:t>.</w:t>
+                      </w:r>
+                    </w:p>
+                    <w:p>
+                      <w:pPr>
+                        <w:pStyle w:val="BodyText"/>
+                        <w:numPr>
+                          <w:ilvl w:val="0"/>
+                          <w:numId w:val="4"/>
+                        </w:numPr>
+                        <w:spacing w:before="100" w:line="285" w:lineRule="auto"/>
+                        <w:rPr>
+                          <w:rFonts w:ascii="Open Sans" w:hAnsi="Open Sans" w:cs="Open Sans"/>
+                          <w:sz w:val="21"/>
+                          <w:szCs w:val="21"/>
+                        </w:rPr>
+                      </w:pPr>
+                      <w:r>
+                        <w:rPr>
+                          <w:rFonts w:ascii="Open Sans" w:hAnsi="Open Sans" w:cs="Open Sans"/>
+                          <w:sz w:val="21"/>
+                          <w:szCs w:val="21"/>
+                        </w:rPr>
+                        <w:t>Responsible for development and maintenance of MetLife’s Global Sales Platform which is the foundation for Sales and Servicing applications used by MetLife globally.</w:t>
+                      </w:r>
+                    </w:p>
+                    <w:p>
+                      <w:pPr>
+                        <w:pStyle w:val="BodyText"/>
+                        <w:numPr>
+                          <w:ilvl w:val="0"/>
+                          <w:numId w:val="4"/>
+                        </w:numPr>
+                        <w:spacing w:before="100" w:line="285" w:lineRule="auto"/>
+                        <w:textDirection w:val="btLr"/>
+                        <w:rPr>
+                          <w:rFonts w:ascii="Open Sans" w:hAnsi="Open Sans" w:cs="Open Sans"/>
+                          <w:sz w:val="21"/>
+                          <w:szCs w:val="21"/>
+                        </w:rPr>
+                      </w:pPr>
+                      <w:r>
+                        <w:rPr>
+                          <w:rFonts w:ascii="Open Sans" w:hAnsi="Open Sans" w:cs="Open Sans"/>
+                          <w:sz w:val="21"/>
+                          <w:szCs w:val="21"/>
+                        </w:rPr>
+                        <w:t xml:space="preserve">Led a technical delivery team in the successful implementation and rollout of the Global Sales platform for the South American market. </w:t>
+                      </w:r>
+                    </w:p>
+                    <w:p>
+                      <w:pPr>
+                        <w:pStyle w:val="BodyText"/>
+                        <w:numPr>
+                          <w:ilvl w:val="0"/>
+                          <w:numId w:val="4"/>
+                        </w:numPr>
+                        <w:spacing w:before="100" w:line="285" w:lineRule="auto"/>
+                        <w:rPr>
+                          <w:rFonts w:ascii="Open Sans" w:hAnsi="Open Sans" w:cs="Open Sans"/>
+                          <w:sz w:val="21"/>
+                          <w:szCs w:val="21"/>
+                        </w:rPr>
+                      </w:pPr>
+                      <w:r>
+                        <w:rPr>
+                          <w:rFonts w:ascii="Open Sans" w:hAnsi="Open Sans" w:cs="Open Sans"/>
+                          <w:sz w:val="21"/>
+                          <w:szCs w:val="21"/>
+                        </w:rPr>
+                        <w:t>Developed multi-year roadmaps in support of app</w:t>
+                      </w:r>
+                      <w:r>
+                        <w:rPr>
+                          <w:rFonts w:ascii="Open Sans" w:hAnsi="Open Sans" w:cs="Open Sans"/>
+                          <w:sz w:val="21"/>
+                          <w:szCs w:val="21"/>
+                        </w:rPr>
+                        <w:t>lications for</w:t>
+                      </w:r>
+                      <w:r>
+                        <w:rPr>
+                          <w:rFonts w:ascii="Open Sans" w:hAnsi="Open Sans" w:cs="Open Sans"/>
+                          <w:sz w:val="21"/>
+                          <w:szCs w:val="21"/>
+                        </w:rPr>
+                        <w:t xml:space="preserve"> the G</w:t>
+                      </w:r>
+                      <w:r>
+                        <w:rPr>
+                          <w:rFonts w:ascii="Open Sans" w:hAnsi="Open Sans" w:cs="Open Sans"/>
+                          <w:sz w:val="21"/>
+                          <w:szCs w:val="21"/>
+                        </w:rPr>
+                        <w:t xml:space="preserve">roup </w:t>
+                      </w:r>
+                      <w:r>
+                        <w:rPr>
+                          <w:rFonts w:ascii="Open Sans" w:hAnsi="Open Sans" w:cs="Open Sans"/>
+                          <w:sz w:val="21"/>
+                          <w:szCs w:val="21"/>
+                        </w:rPr>
+                        <w:t>V</w:t>
+                      </w:r>
+                      <w:r>
+                        <w:rPr>
+                          <w:rFonts w:ascii="Open Sans" w:hAnsi="Open Sans" w:cs="Open Sans"/>
+                          <w:sz w:val="21"/>
+                          <w:szCs w:val="21"/>
+                        </w:rPr>
+                        <w:t xml:space="preserve">oluntary and </w:t>
+                      </w:r>
+                      <w:r>
+                        <w:rPr>
+                          <w:rFonts w:ascii="Open Sans" w:hAnsi="Open Sans" w:cs="Open Sans"/>
+                          <w:sz w:val="21"/>
+                          <w:szCs w:val="21"/>
+                        </w:rPr>
+                        <w:t>W</w:t>
+                      </w:r>
+                      <w:r>
+                        <w:rPr>
+                          <w:rFonts w:ascii="Open Sans" w:hAnsi="Open Sans" w:cs="Open Sans"/>
+                          <w:sz w:val="21"/>
+                          <w:szCs w:val="21"/>
+                        </w:rPr>
+                        <w:t xml:space="preserve">orksite </w:t>
+                      </w:r>
+                      <w:r>
+                        <w:rPr>
+                          <w:rFonts w:ascii="Open Sans" w:hAnsi="Open Sans" w:cs="Open Sans"/>
+                          <w:sz w:val="21"/>
+                          <w:szCs w:val="21"/>
+                        </w:rPr>
+                        <w:t>B</w:t>
+                      </w:r>
+                      <w:r>
+                        <w:rPr>
+                          <w:rFonts w:ascii="Open Sans" w:hAnsi="Open Sans" w:cs="Open Sans"/>
+                          <w:sz w:val="21"/>
+                          <w:szCs w:val="21"/>
+                        </w:rPr>
+                        <w:t>enefits</w:t>
+                      </w:r>
+                      <w:r>
+                        <w:rPr>
+                          <w:rFonts w:ascii="Open Sans" w:hAnsi="Open Sans" w:cs="Open Sans"/>
+                          <w:sz w:val="21"/>
+                          <w:szCs w:val="21"/>
+                        </w:rPr>
+                        <w:t xml:space="preserve"> organization. </w:t>
+                      </w:r>
+                    </w:p>
+                    <w:p>
+                      <w:pPr>
+                        <w:pStyle w:val="BodyText"/>
+                        <w:numPr>
+                          <w:ilvl w:val="0"/>
+                          <w:numId w:val="4"/>
+                        </w:numPr>
+                        <w:spacing w:before="100" w:line="285" w:lineRule="auto"/>
+                        <w:rPr>
+                          <w:rFonts w:ascii="Open Sans" w:hAnsi="Open Sans" w:cs="Open Sans"/>
+                          <w:sz w:val="21"/>
+                          <w:szCs w:val="21"/>
+                        </w:rPr>
+                      </w:pPr>
+                      <w:r>
+                        <w:rPr>
+                          <w:rFonts w:ascii="Open Sans" w:hAnsi="Open Sans" w:cs="Open Sans"/>
+                          <w:sz w:val="21"/>
+                          <w:szCs w:val="21"/>
+                        </w:rPr>
+                        <w:t>Led the design and development of critical WebService and Web applications that serve as the backend for MetLife’s customer facing portals like MyBenefits and MetOnLine.</w:t>
+                      </w:r>
+                    </w:p>
+                    <w:p>
+                      <w:pPr>
+                        <w:pStyle w:val="BodyText"/>
+                        <w:spacing w:before="38" w:line="285" w:lineRule="auto"/>
+                        <w:ind w:left="740"/>
+                        <w:rPr>
+                          <w:rFonts w:ascii="Open Sans" w:hAnsi="Open Sans" w:cs="Open Sans"/>
+                          <w:sz w:val="22"/>
+                          <w:szCs w:val="22"/>
+                        </w:rPr>
+                      </w:pPr>
+                      <w:r>
+                        <w:rPr>
+                          <w:rFonts w:ascii="Open Sans" w:hAnsi="Open Sans" w:cs="Open Sans"/>
+                          <w:sz w:val="22"/>
+                          <w:szCs w:val="22"/>
+                        </w:rPr>
+                        <w:br/>
+                      </w:r>
+                    </w:p>
+                  </w:txbxContent>
+                </v:textbox>
+                <w10:wrap anchorx="page" anchory="margin"/>
+              </v:shape>
+            </w:pict>
+          </mc:Fallback>
+        </mc:AlternateContent>
+      </w:r>
+      <w:r>
+        <w:rPr>
+          <w:noProof/>
+        </w:rPr>
+        <mc:AlternateContent>
+          <mc:Choice Requires="wps">
+            <w:drawing>
+              <wp:anchor distT="0" distB="0" distL="114300" distR="114300" simplePos="0" relativeHeight="251711488" behindDoc="1" locked="0" layoutInCell="1" allowOverlap="1" wp14:anchorId="06584848" wp14:editId="624E88CE">
+                <wp:simplePos x="0" y="0"/>
+                <wp:positionH relativeFrom="page">
+                  <wp:posOffset>2617076</wp:posOffset>
+                </wp:positionH>
+                <wp:positionV relativeFrom="page">
+                  <wp:posOffset>2648607</wp:posOffset>
+                </wp:positionV>
+                <wp:extent cx="4745355" cy="4435365"/>
+                <wp:effectExtent l="0" t="0" r="17145" b="3810"/>
+                <wp:wrapNone/>
+                <wp:docPr id="23" name="Text Box 23"/>
+                <wp:cNvGraphicFramePr>
+                  <a:graphicFrameLocks xmlns:a="http://schemas.openxmlformats.org/drawingml/2006/main"/>
+                </wp:cNvGraphicFramePr>
+                <a:graphic xmlns:a="http://schemas.openxmlformats.org/drawingml/2006/main">
+                  <a:graphicData uri="http://schemas.microsoft.com/office/word/2010/wordprocessingShape">
+                    <wps:wsp>
+                      <wps:cNvSpPr txBox="1">
+                        <a:spLocks noChangeArrowheads="1"/>
+                      </wps:cNvSpPr>
+                      <wps:spPr bwMode="auto">
+                        <a:xfrm>
+                          <a:off x="0" y="0"/>
+                          <a:ext cx="4745355" cy="4435365"/>
+                        </a:xfrm>
+                        <a:prstGeom prst="rect">
+                          <a:avLst/>
+                        </a:prstGeom>
+                        <a:noFill/>
+                        <a:ln>
+                          <a:noFill/>
+                        </a:ln>
+                        <a:extLst>
+                          <a:ext uri="{909E8E84-426E-40DD-AFC4-6F175D3DCCD1}">
+                            <a14:hiddenFill xmlns:a14="http://schemas.microsoft.com/office/drawing/2010/main">
+                              <a:solidFill>
+                                <a:srgbClr val="FFFFFF"/>
+                              </a:solidFill>
+                            </a14:hiddenFill>
+                          </a:ext>
+                          <a:ext uri="{91240B29-F687-4F45-9708-019B960494DF}">
+                            <a14:hiddenLine xmlns:a14="http://schemas.microsoft.com/office/drawing/2010/main" w="9525">
+                              <a:solidFill>
+                                <a:srgbClr val="000000"/>
+                              </a:solidFill>
+                              <a:miter lim="800000"/>
+                              <a:headEnd/>
+                              <a:tailEnd/>
+                            </a14:hiddenLine>
+                          </a:ext>
+                        </a:extLst>
+                      </wps:spPr>
+                      <wps:txbx>
+                        <w:txbxContent>
+                          <w:p>
+                            <w:pPr>
+                              <w:pStyle w:val="BodyText"/>
+                              <w:rPr>
+                                <w:rFonts w:ascii="Open Sans SemiBold"/>
+                                <w:b/>
+                                <w:sz w:val="24"/>
+                                <w:szCs w:val="24"/>
+                                <w:lang w:eastAsia="zh-TW"/>
+                              </w:rPr>
+                            </w:pPr>
+                            <w:r>
+                              <w:rPr>
+                                <w:rFonts w:ascii="Open Sans SemiBold"/>
+                                <w:b/>
+                                <w:sz w:val="24"/>
+                                <w:szCs w:val="24"/>
+                              </w:rPr>
+                              <w:t>Asst. Vice President</w:t>
+                            </w:r>
+                            <w:r>
+                              <w:rPr>
+                                <w:rFonts w:ascii="Open Sans SemiBold"/>
+                                <w:b/>
+                                <w:sz w:val="24"/>
+                                <w:szCs w:val="24"/>
+                              </w:rPr>
+                              <w:tab/>
+                            </w:r>
+                            <w:r>
+                              <w:rPr>
+                                <w:rFonts w:ascii="Open Sans SemiBold"/>
+                                <w:b/>
+                                <w:sz w:val="24"/>
+                                <w:szCs w:val="24"/>
+                              </w:rPr>
+                              <w:tab/>
+                            </w:r>
+                            <w:r>
+                              <w:rPr>
+                                <w:rFonts w:ascii="Open Sans SemiBold"/>
+                                <w:b/>
+                                <w:sz w:val="24"/>
+                                <w:szCs w:val="24"/>
+                              </w:rPr>
+                              <w:tab/>
+                            </w:r>
+                            <w:r>
+                              <w:rPr>
+                                <w:rFonts w:ascii="Open Sans SemiBold"/>
+                                <w:b/>
+                                <w:sz w:val="24"/>
+                                <w:szCs w:val="24"/>
+                              </w:rPr>
+                              <w:tab/>
+                            </w:r>
+                            <w:r>
+                              <w:rPr>
+                                <w:rFonts w:ascii="Open Sans" w:hAnsi="Open Sans" w:cs="Open Sans"/>
+                                <w:i/>
+                                <w:sz w:val="22"/>
+                                <w:szCs w:val="22"/>
+                              </w:rPr>
+                              <w:t>October 2017</w:t>
+                            </w:r>
+                            <w:r>
+                              <w:rPr>
+                                <w:rFonts w:ascii="Open Sans" w:hAnsi="Open Sans" w:cs="Open Sans"/>
+                                <w:i/>
+                                <w:sz w:val="22"/>
+                                <w:szCs w:val="22"/>
+                              </w:rPr>
+                              <w:t xml:space="preserve"> </w:t>
+                            </w:r>
+                            <w:r>
+                              <w:rPr>
+                                <w:rFonts w:ascii="Open Sans" w:hAnsi="Open Sans" w:cs="Open Sans"/>
+                                <w:i/>
+                                <w:sz w:val="22"/>
+                                <w:szCs w:val="22"/>
+                              </w:rPr>
+                              <w:t>–</w:t>
+                            </w:r>
+                            <w:r>
+                              <w:rPr>
+                                <w:rFonts w:ascii="Open Sans" w:hAnsi="Open Sans" w:cs="Open Sans"/>
+                                <w:i/>
+                                <w:sz w:val="22"/>
+                                <w:szCs w:val="22"/>
+                              </w:rPr>
+                              <w:t xml:space="preserve"> Present</w:t>
+                            </w:r>
+                          </w:p>
+                          <w:p>
+                            <w:pPr>
+                              <w:pStyle w:val="BodyText"/>
+                              <w:spacing w:before="46"/>
+                              <w:ind w:left="24"/>
+                              <w:rPr>
+                                <w:rFonts w:ascii="Open Sans" w:hAnsi="Open Sans" w:cs="Open Sans"/>
+                                <w:i/>
+                                <w:sz w:val="22"/>
+                                <w:szCs w:val="22"/>
+                              </w:rPr>
+                            </w:pPr>
+                            <w:r>
+                              <w:rPr>
+                                <w:rFonts w:ascii="Open Sans"/>
+                                <w:i/>
+                                <w:sz w:val="22"/>
+                                <w:szCs w:val="22"/>
+                              </w:rPr>
+                              <w:t>Credit Suisse, Raleigh, NC.</w:t>
+                            </w:r>
+                            <w:r>
+                              <w:rPr>
+                                <w:rFonts w:ascii="Open Sans" w:hAnsi="Open Sans" w:cs="Open Sans"/>
+                                <w:i/>
+                                <w:sz w:val="22"/>
+                                <w:szCs w:val="22"/>
+                              </w:rPr>
+                              <w:t xml:space="preserve"> </w:t>
+                            </w:r>
+                          </w:p>
+                          <w:p>
+                            <w:pPr>
+                              <w:pStyle w:val="BodyText"/>
+                              <w:numPr>
+                                <w:ilvl w:val="0"/>
+                                <w:numId w:val="4"/>
+                              </w:numPr>
+                              <w:spacing w:before="100" w:line="285" w:lineRule="auto"/>
+                              <w:rPr>
+                                <w:rFonts w:ascii="Open Sans" w:hAnsi="Open Sans" w:cs="Open Sans"/>
+                                <w:sz w:val="21"/>
+                                <w:szCs w:val="21"/>
+                              </w:rPr>
+                            </w:pPr>
+                            <w:r>
+                              <w:rPr>
+                                <w:rFonts w:ascii="Open Sans" w:hAnsi="Open Sans" w:cs="Open Sans"/>
+                                <w:sz w:val="21"/>
+                                <w:szCs w:val="21"/>
+                              </w:rPr>
+                              <w:t>Leading a team of big data engineers to build and maintain a data lake using Hadoop for storing transaction, reference and external data for analytics and business intelligence.</w:t>
+                            </w:r>
+                          </w:p>
+                          <w:p>
+                            <w:pPr>
+                              <w:pStyle w:val="BodyText"/>
+                              <w:numPr>
+                                <w:ilvl w:val="0"/>
+                                <w:numId w:val="4"/>
+                              </w:numPr>
+                              <w:spacing w:before="100" w:line="285" w:lineRule="auto"/>
+                              <w:rPr>
+                                <w:rFonts w:ascii="Open Sans" w:hAnsi="Open Sans" w:cs="Open Sans"/>
+                                <w:sz w:val="21"/>
+                                <w:szCs w:val="21"/>
+                              </w:rPr>
+                            </w:pPr>
+                            <w:r>
+                              <w:rPr>
+                                <w:rFonts w:ascii="Open Sans" w:hAnsi="Open Sans" w:cs="Open Sans"/>
+                                <w:sz w:val="21"/>
+                                <w:szCs w:val="21"/>
+                              </w:rPr>
+                              <w:t>Architecting a solution to integrate multiple Data Lakes across the company to form a cohesive, one-stop solution for Big Data analytics and reduce data redundancy while increasing speed of onboarding data</w:t>
+                            </w:r>
+                            <w:r>
+                              <w:rPr>
+                                <w:rFonts w:ascii="Open Sans" w:hAnsi="Open Sans" w:cs="Open Sans"/>
+                                <w:sz w:val="21"/>
+                                <w:szCs w:val="21"/>
+                              </w:rPr>
+                              <w:t>.</w:t>
+                            </w:r>
+                          </w:p>
+                          <w:p>
+                            <w:pPr>
+                              <w:pStyle w:val="BodyText"/>
+                              <w:numPr>
+                                <w:ilvl w:val="0"/>
+                                <w:numId w:val="4"/>
+                              </w:numPr>
+                              <w:spacing w:before="100" w:line="285" w:lineRule="auto"/>
+                              <w:rPr>
+                                <w:rFonts w:ascii="Open Sans" w:hAnsi="Open Sans" w:cs="Open Sans"/>
+                                <w:sz w:val="21"/>
+                                <w:szCs w:val="21"/>
+                              </w:rPr>
+                            </w:pPr>
+                            <w:r>
+                              <w:rPr>
+                                <w:rFonts w:ascii="Open Sans" w:hAnsi="Open Sans" w:cs="Open Sans"/>
+                                <w:sz w:val="21"/>
+                                <w:szCs w:val="21"/>
+                              </w:rPr>
+                              <w:t>Successfully led the modernization of a suite of legacy web applications and implemented on a multi-year data strategy plan.</w:t>
+                            </w:r>
+                          </w:p>
+                          <w:p>
+                            <w:pPr>
+                              <w:pStyle w:val="BodyText"/>
+                              <w:numPr>
+                                <w:ilvl w:val="0"/>
+                                <w:numId w:val="4"/>
+                              </w:numPr>
+                              <w:spacing w:before="100" w:line="285" w:lineRule="auto"/>
+                              <w:rPr>
+                                <w:rFonts w:ascii="Open Sans" w:hAnsi="Open Sans" w:cs="Open Sans"/>
+                                <w:sz w:val="21"/>
+                                <w:szCs w:val="21"/>
+                              </w:rPr>
+                            </w:pPr>
+                            <w:r>
+                              <w:rPr>
+                                <w:rFonts w:ascii="Open Sans" w:hAnsi="Open Sans" w:cs="Open Sans"/>
+                                <w:sz w:val="21"/>
+                                <w:szCs w:val="21"/>
+                              </w:rPr>
+                              <w:t xml:space="preserve">Collaborated with a team of cross-functional stakeholders in the architecture, design and development of </w:t>
+                            </w:r>
+                            <w:r>
+                              <w:rPr>
+                                <w:rFonts w:ascii="Open Sans" w:hAnsi="Open Sans" w:cs="Open Sans"/>
+                                <w:sz w:val="21"/>
+                                <w:szCs w:val="21"/>
+                              </w:rPr>
+                              <w:t xml:space="preserve">a </w:t>
+                            </w:r>
+                            <w:r>
+                              <w:rPr>
+                                <w:rFonts w:ascii="Open Sans" w:hAnsi="Open Sans" w:cs="Open Sans"/>
+                                <w:sz w:val="21"/>
+                                <w:szCs w:val="21"/>
+                              </w:rPr>
+                              <w:t xml:space="preserve">web based </w:t>
+                            </w:r>
+                            <w:r>
+                              <w:rPr>
+                                <w:rFonts w:ascii="Open Sans" w:hAnsi="Open Sans" w:cs="Open Sans"/>
+                                <w:sz w:val="21"/>
+                                <w:szCs w:val="21"/>
+                              </w:rPr>
+                              <w:t xml:space="preserve">authoring platform for distribution of Research reports. </w:t>
+                            </w:r>
+                          </w:p>
+                          <w:p>
+                            <w:pPr>
+                              <w:pStyle w:val="BodyText"/>
+                              <w:numPr>
+                                <w:ilvl w:val="0"/>
+                                <w:numId w:val="4"/>
+                              </w:numPr>
+                              <w:spacing w:before="100" w:line="285" w:lineRule="auto"/>
+                              <w:rPr>
+                                <w:rFonts w:ascii="Open Sans" w:hAnsi="Open Sans" w:cs="Open Sans"/>
+                                <w:sz w:val="21"/>
+                                <w:szCs w:val="21"/>
+                              </w:rPr>
+                            </w:pPr>
+                            <w:r>
+                              <w:rPr>
+                                <w:rFonts w:ascii="Open Sans" w:hAnsi="Open Sans" w:cs="Open Sans"/>
+                                <w:sz w:val="21"/>
+                                <w:szCs w:val="21"/>
+                              </w:rPr>
+                              <w:t xml:space="preserve">Hands on experience with talent development including recruiting and coaching the next generation of leaders in the </w:t>
+                            </w:r>
+                            <w:r>
+                              <w:rPr>
+                                <w:rFonts w:ascii="Open Sans" w:hAnsi="Open Sans" w:cs="Open Sans"/>
+                                <w:sz w:val="21"/>
+                                <w:szCs w:val="21"/>
+                              </w:rPr>
+                              <w:t>‘</w:t>
+                            </w:r>
+                            <w:r>
+                              <w:rPr>
+                                <w:rFonts w:ascii="Open Sans" w:hAnsi="Open Sans" w:cs="Open Sans"/>
+                                <w:sz w:val="21"/>
+                                <w:szCs w:val="21"/>
+                              </w:rPr>
+                              <w:t>Technical Analyst</w:t>
+                            </w:r>
+                            <w:r>
+                              <w:rPr>
+                                <w:rFonts w:ascii="Open Sans" w:hAnsi="Open Sans" w:cs="Open Sans"/>
+                                <w:sz w:val="21"/>
+                                <w:szCs w:val="21"/>
+                              </w:rPr>
+                              <w:t>’</w:t>
+                            </w:r>
+                            <w:r>
+                              <w:rPr>
+                                <w:rFonts w:ascii="Open Sans" w:hAnsi="Open Sans" w:cs="Open Sans"/>
+                                <w:sz w:val="21"/>
+                                <w:szCs w:val="21"/>
+                              </w:rPr>
+                              <w:t xml:space="preserve"> </w:t>
+                            </w:r>
+                            <w:r>
+                              <w:rPr>
+                                <w:rFonts w:ascii="Open Sans" w:hAnsi="Open Sans" w:cs="Open Sans"/>
+                                <w:sz w:val="21"/>
+                                <w:szCs w:val="21"/>
+                              </w:rPr>
+                              <w:t>and</w:t>
+                            </w:r>
+                            <w:r>
+                              <w:rPr>
+                                <w:rFonts w:ascii="Open Sans" w:hAnsi="Open Sans" w:cs="Open Sans"/>
+                                <w:sz w:val="21"/>
+                                <w:szCs w:val="21"/>
+                              </w:rPr>
+                              <w:t xml:space="preserve"> </w:t>
+                            </w:r>
+                            <w:r>
+                              <w:rPr>
+                                <w:rFonts w:ascii="Open Sans" w:hAnsi="Open Sans" w:cs="Open Sans"/>
+                                <w:sz w:val="21"/>
+                                <w:szCs w:val="21"/>
+                              </w:rPr>
+                              <w:t>‘</w:t>
+                            </w:r>
+                            <w:r>
+                              <w:rPr>
+                                <w:rFonts w:ascii="Open Sans" w:hAnsi="Open Sans" w:cs="Open Sans"/>
+                                <w:sz w:val="21"/>
+                                <w:szCs w:val="21"/>
+                              </w:rPr>
+                              <w:t>Women in Technology</w:t>
+                            </w:r>
+                            <w:r>
+                              <w:rPr>
+                                <w:rFonts w:ascii="Open Sans" w:hAnsi="Open Sans" w:cs="Open Sans"/>
+                                <w:sz w:val="21"/>
+                                <w:szCs w:val="21"/>
+                              </w:rPr>
+                              <w:t>’</w:t>
+                            </w:r>
+                            <w:r>
+                              <w:rPr>
+                                <w:rFonts w:ascii="Open Sans" w:hAnsi="Open Sans" w:cs="Open Sans"/>
+                                <w:sz w:val="21"/>
+                                <w:szCs w:val="21"/>
+                              </w:rPr>
+                              <w:t xml:space="preserve"> program</w:t>
+                            </w:r>
+                            <w:r>
+                              <w:rPr>
+                                <w:rFonts w:ascii="Open Sans" w:hAnsi="Open Sans" w:cs="Open Sans"/>
+                                <w:sz w:val="21"/>
+                                <w:szCs w:val="21"/>
+                              </w:rPr>
+                              <w:t>s. Rolled</w:t>
+                            </w:r>
+                            <w:r>
+                              <w:rPr>
+                                <w:rFonts w:ascii="Open Sans" w:hAnsi="Open Sans" w:cs="Open Sans"/>
+                                <w:sz w:val="21"/>
+                                <w:szCs w:val="21"/>
+                              </w:rPr>
+                              <w:t xml:space="preserve"> out an America wide </w:t>
+                            </w:r>
+                            <w:r>
+                              <w:rPr>
+                                <w:rFonts w:ascii="Open Sans" w:hAnsi="Open Sans" w:cs="Open Sans"/>
+                                <w:sz w:val="21"/>
+                                <w:szCs w:val="21"/>
+                              </w:rPr>
+                              <w:t>‘</w:t>
+                            </w:r>
+                            <w:r>
+                              <w:rPr>
+                                <w:rFonts w:ascii="Open Sans" w:hAnsi="Open Sans" w:cs="Open Sans"/>
+                                <w:sz w:val="21"/>
+                                <w:szCs w:val="21"/>
+                              </w:rPr>
+                              <w:t>Thank you</w:t>
+                            </w:r>
+                            <w:r>
+                              <w:rPr>
+                                <w:rFonts w:ascii="Open Sans" w:hAnsi="Open Sans" w:cs="Open Sans"/>
+                                <w:sz w:val="21"/>
+                                <w:szCs w:val="21"/>
+                              </w:rPr>
+                              <w:t>’</w:t>
+                            </w:r>
+                            <w:r>
+                              <w:rPr>
+                                <w:rFonts w:ascii="Open Sans" w:hAnsi="Open Sans" w:cs="Open Sans"/>
+                                <w:sz w:val="21"/>
+                                <w:szCs w:val="21"/>
+                              </w:rPr>
+                              <w:t xml:space="preserve"> </w:t>
+                            </w:r>
+                            <w:r>
+                              <w:rPr>
+                                <w:rFonts w:ascii="Open Sans" w:hAnsi="Open Sans" w:cs="Open Sans"/>
+                                <w:sz w:val="21"/>
+                                <w:szCs w:val="21"/>
+                              </w:rPr>
+                              <w:t xml:space="preserve">recognition </w:t>
+                            </w:r>
+                            <w:r>
+                              <w:rPr>
+                                <w:rFonts w:ascii="Open Sans" w:hAnsi="Open Sans" w:cs="Open Sans"/>
+                                <w:sz w:val="21"/>
+                                <w:szCs w:val="21"/>
+                              </w:rPr>
+                              <w:t xml:space="preserve">program </w:t>
+                            </w:r>
+                            <w:r>
+                              <w:rPr>
+                                <w:rFonts w:ascii="Open Sans" w:hAnsi="Open Sans" w:cs="Open Sans"/>
+                                <w:sz w:val="21"/>
+                                <w:szCs w:val="21"/>
+                              </w:rPr>
+                              <w:t>to increase</w:t>
+                            </w:r>
+                            <w:r>
+                              <w:rPr>
+                                <w:rFonts w:ascii="Open Sans" w:hAnsi="Open Sans" w:cs="Open Sans"/>
+                                <w:sz w:val="21"/>
+                                <w:szCs w:val="21"/>
+                              </w:rPr>
+                              <w:t xml:space="preserve"> employee morale.</w:t>
+                            </w:r>
+                          </w:p>
+                          <w:p>
+                            <w:pPr>
+                              <w:pStyle w:val="BodyText"/>
+                              <w:spacing w:before="39" w:line="285" w:lineRule="auto"/>
+                              <w:ind w:left="380"/>
+                              <w:rPr>
+                                <w:rFonts w:ascii="Open Sans" w:hAnsi="Open Sans" w:cs="Open Sans"/>
+                                <w:sz w:val="22"/>
+                                <w:szCs w:val="22"/>
+                              </w:rPr>
+                            </w:pPr>
+                          </w:p>
+                        </w:txbxContent>
+                      </wps:txbx>
+                      <wps:bodyPr rot="0" vert="horz" wrap="square" lIns="0" tIns="0" rIns="0" bIns="0" anchor="t" anchorCtr="0" upright="1">
+                        <a:noAutofit/>
+                      </wps:bodyPr>
+                    </wps:wsp>
+                  </a:graphicData>
+                </a:graphic>
+                <wp14:sizeRelH relativeFrom="page">
+                  <wp14:pctWidth>0</wp14:pctWidth>
+                </wp14:sizeRelH>
+                <wp14:sizeRelV relativeFrom="page">
+                  <wp14:pctHeight>0</wp14:pctHeight>
+                </wp14:sizeRelV>
+              </wp:anchor>
+            </w:drawing>
+          </mc:Choice>
+          <mc:Fallback>
+            <w:pict>
+              <v:shape w14:anchorId="06584848" id="Text Box 23" o:spid="_x0000_s1031" type="#_x0000_t202" style="position:absolute;margin-left:206.05pt;margin-top:208.55pt;width:373.65pt;height:349.25pt;z-index:-251604992;visibility:visible;mso-wrap-style:square;mso-width-percent:0;mso-height-percent:0;mso-wrap-distance-left:9pt;mso-wrap-distance-top:0;mso-wrap-distance-right:9pt;mso-wrap-distance-bottom:0;mso-position-horizontal:absolute;mso-position-horizontal-relative:page;mso-position-vertical:absolute;mso-position-vertical-relative:page;mso-width-percent:0;mso-height-percent:0;mso-width-relative:page;mso-height-relative:page;v-text-anchor:top" o:gfxdata="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" filled="f" stroked="f">
+                <v:textbox inset="0,0,0,0">
+                  <w:txbxContent>
+                    <w:p>
+                      <w:pPr>
+                        <w:pStyle w:val="BodyText"/>
+                        <w:rPr>
+                          <w:rFonts w:ascii="Open Sans SemiBold"/>
+                          <w:b/>
+                          <w:sz w:val="24"/>
+                          <w:szCs w:val="24"/>
+                          <w:lang w:eastAsia="zh-TW"/>
+                        </w:rPr>
+                      </w:pPr>
+                      <w:r>
+                        <w:rPr>
+                          <w:rFonts w:ascii="Open Sans SemiBold"/>
+                          <w:b/>
+                          <w:sz w:val="24"/>
+                          <w:szCs w:val="24"/>
+                        </w:rPr>
+                        <w:t>Asst. Vice President</w:t>
+                      </w:r>
+                      <w:r>
+                        <w:rPr>
+                          <w:rFonts w:ascii="Open Sans SemiBold"/>
+                          <w:b/>
+                          <w:sz w:val="24"/>
+                          <w:szCs w:val="24"/>
+                        </w:rPr>
+                        <w:tab/>
+                      </w:r>
+                      <w:r>
+                        <w:rPr>
+                          <w:rFonts w:ascii="Open Sans SemiBold"/>
+                          <w:b/>
+                          <w:sz w:val="24"/>
+                          <w:szCs w:val="24"/>
+                        </w:rPr>
+                        <w:tab/>
+                      </w:r>
+                      <w:r>
+                        <w:rPr>
+                          <w:rFonts w:ascii="Open Sans SemiBold"/>
+                          <w:b/>
+                          <w:sz w:val="24"/>
+                          <w:szCs w:val="24"/>
+                        </w:rPr>
+                        <w:tab/>
+                      </w:r>
+                      <w:r>
+                        <w:rPr>
+                          <w:rFonts w:ascii="Open Sans SemiBold"/>
+                          <w:b/>
+                          <w:sz w:val="24"/>
+                          <w:szCs w:val="24"/>
+                        </w:rPr>
+                        <w:tab/>
+                      </w:r>
+                      <w:r>
+                        <w:rPr>
+                          <w:rFonts w:ascii="Open Sans" w:hAnsi="Open Sans" w:cs="Open Sans"/>
+                          <w:i/>
+                          <w:sz w:val="22"/>
+                          <w:szCs w:val="22"/>
+                        </w:rPr>
+                        <w:t>October 2017</w:t>
+                      </w:r>
+                      <w:r>
+                        <w:rPr>
+                          <w:rFonts w:ascii="Open Sans" w:hAnsi="Open Sans" w:cs="Open Sans"/>
+                          <w:i/>
+                          <w:sz w:val="22"/>
+                          <w:szCs w:val="22"/>
+                        </w:rPr>
+                        <w:t xml:space="preserve"> </w:t>
+                      </w:r>
+                      <w:r>
+                        <w:rPr>
+                          <w:rFonts w:ascii="Open Sans" w:hAnsi="Open Sans" w:cs="Open Sans"/>
+                          <w:i/>
+                          <w:sz w:val="22"/>
+                          <w:szCs w:val="22"/>
+                        </w:rPr>
+                        <w:t>–</w:t>
+                      </w:r>
+                      <w:r>
+                        <w:rPr>
+                          <w:rFonts w:ascii="Open Sans" w:hAnsi="Open Sans" w:cs="Open Sans"/>
+                          <w:i/>
+                          <w:sz w:val="22"/>
+                          <w:szCs w:val="22"/>
+                        </w:rPr>
+                        <w:t xml:space="preserve"> Present</w:t>
+                      </w:r>
+                    </w:p>
+                    <w:p>
+                      <w:pPr>
+                        <w:pStyle w:val="BodyText"/>
+                        <w:spacing w:before="46"/>
+                        <w:ind w:left="24"/>
+                        <w:rPr>
+                          <w:rFonts w:ascii="Open Sans" w:hAnsi="Open Sans" w:cs="Open Sans"/>
+                          <w:i/>
+                          <w:sz w:val="22"/>
+                          <w:szCs w:val="22"/>
+                        </w:rPr>
+                      </w:pPr>
+                      <w:r>
+                        <w:rPr>
+                          <w:rFonts w:ascii="Open Sans"/>
+                          <w:i/>
+                          <w:sz w:val="22"/>
+                          <w:szCs w:val="22"/>
+                        </w:rPr>
+                        <w:t>Credit Suisse, Raleigh, NC.</w:t>
+                      </w:r>
+                      <w:r>
+                        <w:rPr>
+                          <w:rFonts w:ascii="Open Sans" w:hAnsi="Open Sans" w:cs="Open Sans"/>
+                          <w:i/>
+                          <w:sz w:val="22"/>
+                          <w:szCs w:val="22"/>
+                        </w:rPr>
+                        <w:t xml:space="preserve"> </w:t>
+                      </w:r>
+                    </w:p>
+                    <w:p>
+                      <w:pPr>
+                        <w:pStyle w:val="BodyText"/>
+                        <w:numPr>
+                          <w:ilvl w:val="0"/>
+                          <w:numId w:val="4"/>
+                        </w:numPr>
+                        <w:spacing w:before="100" w:line="285" w:lineRule="auto"/>
+                        <w:rPr>
+                          <w:rFonts w:ascii="Open Sans" w:hAnsi="Open Sans" w:cs="Open Sans"/>
+                          <w:sz w:val="21"/>
+                          <w:szCs w:val="21"/>
+                        </w:rPr>
+                      </w:pPr>
+                      <w:r>
+                        <w:rPr>
+                          <w:rFonts w:ascii="Open Sans" w:hAnsi="Open Sans" w:cs="Open Sans"/>
+                          <w:sz w:val="21"/>
+                          <w:szCs w:val="21"/>
+                        </w:rPr>
+                        <w:t>Leading a team of big data engineers to build and maintain a data lake using Hadoop for storing transaction, reference and external data for analytics and business intelligence.</w:t>
+                      </w:r>
+                    </w:p>
+                    <w:p>
+                      <w:pPr>
+                        <w:pStyle w:val="BodyText"/>
+                        <w:numPr>
+                          <w:ilvl w:val="0"/>
+                          <w:numId w:val="4"/>
+                        </w:numPr>
+                        <w:spacing w:before="100" w:line="285" w:lineRule="auto"/>
+                        <w:rPr>
+                          <w:rFonts w:ascii="Open Sans" w:hAnsi="Open Sans" w:cs="Open Sans"/>
+                          <w:sz w:val="21"/>
+                          <w:szCs w:val="21"/>
+                        </w:rPr>
+                      </w:pPr>
+                      <w:r>
+                        <w:rPr>
+                          <w:rFonts w:ascii="Open Sans" w:hAnsi="Open Sans" w:cs="Open Sans"/>
+                          <w:sz w:val="21"/>
+                          <w:szCs w:val="21"/>
+                        </w:rPr>
+                        <w:t>Architecting a solution to integrate multiple Data Lakes across the company to form a cohesive, one-stop solution for Big Data analytics and reduce data redundancy while increasing speed of onboarding data</w:t>
+                      </w:r>
+                      <w:r>
+                        <w:rPr>
+                          <w:rFonts w:ascii="Open Sans" w:hAnsi="Open Sans" w:cs="Open Sans"/>
+                          <w:sz w:val="21"/>
+                          <w:szCs w:val="21"/>
+                        </w:rPr>
+                        <w:t>.</w:t>
+                      </w:r>
+                    </w:p>
+                    <w:p>
+                      <w:pPr>
+                        <w:pStyle w:val="BodyText"/>
+                        <w:numPr>
+                          <w:ilvl w:val="0"/>
+                          <w:numId w:val="4"/>
+                        </w:numPr>
+                        <w:spacing w:before="100" w:line="285" w:lineRule="auto"/>
+                        <w:rPr>
+                          <w:rFonts w:ascii="Open Sans" w:hAnsi="Open Sans" w:cs="Open Sans"/>
+                          <w:sz w:val="21"/>
+                          <w:szCs w:val="21"/>
+                        </w:rPr>
+                      </w:pPr>
+                      <w:r>
+                        <w:rPr>
+                          <w:rFonts w:ascii="Open Sans" w:hAnsi="Open Sans" w:cs="Open Sans"/>
+                          <w:sz w:val="21"/>
+                          <w:szCs w:val="21"/>
+                        </w:rPr>
+                        <w:t>Successfully led the modernization of a suite of legacy web applications and implemented on a multi-year data strategy plan.</w:t>
+                      </w:r>
+                    </w:p>
+                    <w:p>
+                      <w:pPr>
+                        <w:pStyle w:val="BodyText"/>
+                        <w:numPr>
+                          <w:ilvl w:val="0"/>
+                          <w:numId w:val="4"/>
+                        </w:numPr>
+                        <w:spacing w:before="100" w:line="285" w:lineRule="auto"/>
+                        <w:rPr>
+                          <w:rFonts w:ascii="Open Sans" w:hAnsi="Open Sans" w:cs="Open Sans"/>
+                          <w:sz w:val="21"/>
+                          <w:szCs w:val="21"/>
+                        </w:rPr>
+                      </w:pPr>
+                      <w:r>
+                        <w:rPr>
+                          <w:rFonts w:ascii="Open Sans" w:hAnsi="Open Sans" w:cs="Open Sans"/>
+                          <w:sz w:val="21"/>
+                          <w:szCs w:val="21"/>
+                        </w:rPr>
+                        <w:t xml:space="preserve">Collaborated with a team of cross-functional stakeholders in the architecture, design and development of </w:t>
+                      </w:r>
+                      <w:r>
+                        <w:rPr>
+                          <w:rFonts w:ascii="Open Sans" w:hAnsi="Open Sans" w:cs="Open Sans"/>
+                          <w:sz w:val="21"/>
+                          <w:szCs w:val="21"/>
+                        </w:rPr>
+                        <w:t xml:space="preserve">a </w:t>
+                      </w:r>
+                      <w:r>
+                        <w:rPr>
+                          <w:rFonts w:ascii="Open Sans" w:hAnsi="Open Sans" w:cs="Open Sans"/>
+                          <w:sz w:val="21"/>
+                          <w:szCs w:val="21"/>
+                        </w:rPr>
+                        <w:t xml:space="preserve">web based </w:t>
+                      </w:r>
+                      <w:r>
+                        <w:rPr>
+                          <w:rFonts w:ascii="Open Sans" w:hAnsi="Open Sans" w:cs="Open Sans"/>
+                          <w:sz w:val="21"/>
+                          <w:szCs w:val="21"/>
+                        </w:rPr>
+                        <w:t xml:space="preserve">authoring platform for distribution of Research reports. </w:t>
+                      </w:r>
+                    </w:p>
+                    <w:p>
+                      <w:pPr>
+                        <w:pStyle w:val="BodyText"/>
+                        <w:numPr>
+                          <w:ilvl w:val="0"/>
+                          <w:numId w:val="4"/>
+                        </w:numPr>
+                        <w:spacing w:before="100" w:line="285" w:lineRule="auto"/>
+                        <w:rPr>
+                          <w:rFonts w:ascii="Open Sans" w:hAnsi="Open Sans" w:cs="Open Sans"/>
+                          <w:sz w:val="21"/>
+                          <w:szCs w:val="21"/>
+                        </w:rPr>
+                      </w:pPr>
+                      <w:r>
+                        <w:rPr>
+                          <w:rFonts w:ascii="Open Sans" w:hAnsi="Open Sans" w:cs="Open Sans"/>
+                          <w:sz w:val="21"/>
+                          <w:szCs w:val="21"/>
+                        </w:rPr>
+                        <w:t xml:space="preserve">Hands on experience with talent development including recruiting and coaching the next generation of leaders in the </w:t>
+                      </w:r>
+                      <w:r>
+                        <w:rPr>
+                          <w:rFonts w:ascii="Open Sans" w:hAnsi="Open Sans" w:cs="Open Sans"/>
+                          <w:sz w:val="21"/>
+                          <w:szCs w:val="21"/>
+                        </w:rPr>
+                        <w:t>‘</w:t>
+                      </w:r>
+                      <w:r>
+                        <w:rPr>
+                          <w:rFonts w:ascii="Open Sans" w:hAnsi="Open Sans" w:cs="Open Sans"/>
+                          <w:sz w:val="21"/>
+                          <w:szCs w:val="21"/>
+                        </w:rPr>
+                        <w:t>Technical Analyst</w:t>
+                      </w:r>
+                      <w:r>
+                        <w:rPr>
+                          <w:rFonts w:ascii="Open Sans" w:hAnsi="Open Sans" w:cs="Open Sans"/>
+                          <w:sz w:val="21"/>
+                          <w:szCs w:val="21"/>
+                        </w:rPr>
+                        <w:t>’</w:t>
+                      </w:r>
+                      <w:r>
+                        <w:rPr>
+                          <w:rFonts w:ascii="Open Sans" w:hAnsi="Open Sans" w:cs="Open Sans"/>
+                          <w:sz w:val="21"/>
+                          <w:szCs w:val="21"/>
+                        </w:rPr>
+                        <w:t xml:space="preserve"> </w:t>
+                      </w:r>
+                      <w:r>
+                        <w:rPr>
+                          <w:rFonts w:ascii="Open Sans" w:hAnsi="Open Sans" w:cs="Open Sans"/>
+                          <w:sz w:val="21"/>
+                          <w:szCs w:val="21"/>
+                        </w:rPr>
+                        <w:t>and</w:t>
+                      </w:r>
+                      <w:r>
+                        <w:rPr>
+                          <w:rFonts w:ascii="Open Sans" w:hAnsi="Open Sans" w:cs="Open Sans"/>
+                          <w:sz w:val="21"/>
+                          <w:szCs w:val="21"/>
+                        </w:rPr>
+                        <w:t xml:space="preserve"> </w:t>
+                      </w:r>
+                      <w:r>
+                        <w:rPr>
+                          <w:rFonts w:ascii="Open Sans" w:hAnsi="Open Sans" w:cs="Open Sans"/>
+                          <w:sz w:val="21"/>
+                          <w:szCs w:val="21"/>
+                        </w:rPr>
+                        <w:t>‘</w:t>
+                      </w:r>
+                      <w:r>
+                        <w:rPr>
+                          <w:rFonts w:ascii="Open Sans" w:hAnsi="Open Sans" w:cs="Open Sans"/>
+                          <w:sz w:val="21"/>
+                          <w:szCs w:val="21"/>
+                        </w:rPr>
+                        <w:t>Women in Technology</w:t>
+                      </w:r>
+                      <w:r>
+                        <w:rPr>
+                          <w:rFonts w:ascii="Open Sans" w:hAnsi="Open Sans" w:cs="Open Sans"/>
+                          <w:sz w:val="21"/>
+                          <w:szCs w:val="21"/>
+                        </w:rPr>
+                        <w:t>’</w:t>
+                      </w:r>
+                      <w:r>
+                        <w:rPr>
+                          <w:rFonts w:ascii="Open Sans" w:hAnsi="Open Sans" w:cs="Open Sans"/>
+                          <w:sz w:val="21"/>
+                          <w:szCs w:val="21"/>
+                        </w:rPr>
+                        <w:t xml:space="preserve"> program</w:t>
+                      </w:r>
+                      <w:r>
+                        <w:rPr>
+                          <w:rFonts w:ascii="Open Sans" w:hAnsi="Open Sans" w:cs="Open Sans"/>
+                          <w:sz w:val="21"/>
+                          <w:szCs w:val="21"/>
+                        </w:rPr>
+                        <w:t>s. Rolled</w:t>
+                      </w:r>
+                      <w:r>
+                        <w:rPr>
+                          <w:rFonts w:ascii="Open Sans" w:hAnsi="Open Sans" w:cs="Open Sans"/>
+                          <w:sz w:val="21"/>
+                          <w:szCs w:val="21"/>
+                        </w:rPr>
+                        <w:t xml:space="preserve"> out an America wide </w:t>
+                      </w:r>
+                      <w:r>
+                        <w:rPr>
+                          <w:rFonts w:ascii="Open Sans" w:hAnsi="Open Sans" w:cs="Open Sans"/>
+                          <w:sz w:val="21"/>
+                          <w:szCs w:val="21"/>
+                        </w:rPr>
+                        <w:t>‘</w:t>
+                      </w:r>
+                      <w:r>
+                        <w:rPr>
+                          <w:rFonts w:ascii="Open Sans" w:hAnsi="Open Sans" w:cs="Open Sans"/>
+                          <w:sz w:val="21"/>
+                          <w:szCs w:val="21"/>
+                        </w:rPr>
+                        <w:t>Thank you</w:t>
+                      </w:r>
+                      <w:r>
+                        <w:rPr>
+                          <w:rFonts w:ascii="Open Sans" w:hAnsi="Open Sans" w:cs="Open Sans"/>
+                          <w:sz w:val="21"/>
+                          <w:szCs w:val="21"/>
+                        </w:rPr>
+                        <w:t>’</w:t>
+                      </w:r>
+                      <w:r>
+                        <w:rPr>
+                          <w:rFonts w:ascii="Open Sans" w:hAnsi="Open Sans" w:cs="Open Sans"/>
+                          <w:sz w:val="21"/>
+                          <w:szCs w:val="21"/>
+                        </w:rPr>
+                        <w:t xml:space="preserve"> </w:t>
+                      </w:r>
+                      <w:r>
+                        <w:rPr>
+                          <w:rFonts w:ascii="Open Sans" w:hAnsi="Open Sans" w:cs="Open Sans"/>
+                          <w:sz w:val="21"/>
+                          <w:szCs w:val="21"/>
+                        </w:rPr>
+                        <w:t xml:space="preserve">recognition </w:t>
+                      </w:r>
+                      <w:r>
+                        <w:rPr>
+                          <w:rFonts w:ascii="Open Sans" w:hAnsi="Open Sans" w:cs="Open Sans"/>
+                          <w:sz w:val="21"/>
+                          <w:szCs w:val="21"/>
+                        </w:rPr>
+                        <w:t xml:space="preserve">program </w:t>
+                      </w:r>
+                      <w:r>
+                        <w:rPr>
+                          <w:rFonts w:ascii="Open Sans" w:hAnsi="Open Sans" w:cs="Open Sans"/>
+                          <w:sz w:val="21"/>
+                          <w:szCs w:val="21"/>
+                        </w:rPr>
+                        <w:t>to increase</w:t>
+                      </w:r>
+                      <w:r>
+                        <w:rPr>
+                          <w:rFonts w:ascii="Open Sans" w:hAnsi="Open Sans" w:cs="Open Sans"/>
+                          <w:sz w:val="21"/>
+                          <w:szCs w:val="21"/>
+                        </w:rPr>
+                        <w:t xml:space="preserve"> employee morale.</w:t>
+                      </w:r>
+                    </w:p>
+                    <w:p>
+                      <w:pPr>
+                        <w:pStyle w:val="BodyText"/>
+                        <w:spacing w:before="39" w:line="285" w:lineRule="auto"/>
+                        <w:ind w:left="380"/>
+                        <w:rPr>
+                          <w:rFonts w:ascii="Open Sans" w:hAnsi="Open Sans" w:cs="Open Sans"/>
+                          <w:sz w:val="22"/>
+                          <w:szCs w:val="22"/>
+                        </w:rPr>
+                      </w:pPr>
+                    </w:p>
+                  </w:txbxContent>
+                </v:textbox>
+                <w10:wrap anchorx="page" anchory="page"/>
+              </v:shape>
+            </w:pict>
+          </mc:Fallback>
+        </mc:AlternateContent>
+      </w:r>
+      <w:r>
+        <w:rPr>
+          <w:noProof/>
+        </w:rPr>
+        <mc:AlternateContent>
+          <mc:Choice Requires="wps">
+            <w:drawing>
+              <wp:anchor distT="0" distB="0" distL="114300" distR="114300" simplePos="0" relativeHeight="251672576" behindDoc="1" locked="0" layoutInCell="1" allowOverlap="1" wp14:anchorId="79262DE8" wp14:editId="11181FFC">
                 <wp:simplePos x="0" y="0"/>
                 <wp:positionH relativeFrom="margin">
                   <wp:posOffset>-25399</wp:posOffset>
@@ -1367,7 +3111,7 @@
           </mc:Choice>
           <mc:Fallback>
             <w:pict>
-              <v:shape w14:anchorId="79262DE8" id="Text Box 10" o:spid="_x0000_s1030" type="#_x0000_t202" style="position:absolute;margin-left:-2pt;margin-top:252.4pt;width:168.95pt;height:435pt;z-index:-251643904;visibility:visible;mso-wrap-style:square;mso-width-percent:0;mso-height-percent:0;mso-wrap-distance-left:9pt;mso-wrap-distance-top:0;mso-wrap-distance-right:9pt;mso-wrap-distance-bottom:0;mso-position-horizontal:absolute;mso-position-horizontal-relative:margin;mso-position-vertical:absolute;mso-position-vertical-relative:page;mso-width-percent:0;mso-height-percent:0;mso-width-relative:page;mso-height-relative:page;v-text-anchor:top" o:gfxdata="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" filled="f" stroked="f">
+              <v:shape w14:anchorId="79262DE8" id="Text Box 10" o:spid="_x0000_s1032" type="#_x0000_t202" style="position:absolute;margin-left:-2pt;margin-top:252.4pt;width:168.95pt;height:435pt;z-index:-251643904;visibility:visible;mso-wrap-style:square;mso-width-percent:0;mso-height-percent:0;mso-wrap-distance-left:9pt;mso-wrap-distance-top:0;mso-wrap-distance-right:9pt;mso-wrap-distance-bottom:0;mso-position-horizontal:absolute;mso-position-horizontal-relative:margin;mso-position-vertical:absolute;mso-position-vertical-relative:page;mso-width-percent:0;mso-height-percent:0;mso-width-relative:page;mso-height-relative:page;v-text-anchor:top" o:gfxdata="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" filled="f" stroked="f">
                 <v:textbox inset="0,0,0,0">
                   <w:txbxContent>
                     <w:p>
@@ -1879,1406 +3623,6 @@
                   </w:txbxContent>
                 </v:textbox>
                 <w10:wrap anchorx="margin" anchory="page"/>
-              </v:shape>
-            </w:pict>
-          </mc:Fallback>
-        </mc:AlternateContent>
-      </w:r>
-      <w:r>
-        <w:rPr>
-          <w:noProof/>
-        </w:rPr>
-        <mc:AlternateContent>
-          <mc:Choice Requires="wps">
-            <w:drawing>
-              <wp:anchor distT="0" distB="0" distL="114300" distR="114300" simplePos="0" relativeHeight="251713536" behindDoc="1" locked="0" layoutInCell="1" allowOverlap="1" wp14:anchorId="458E4CEB" wp14:editId="36D1A868">
-                <wp:simplePos x="0" y="0"/>
-                <wp:positionH relativeFrom="page">
-                  <wp:posOffset>2609215</wp:posOffset>
-                </wp:positionH>
-                <wp:positionV relativeFrom="margin">
-                  <wp:align>bottom</wp:align>
-                </wp:positionV>
-                <wp:extent cx="4714875" cy="2981325"/>
-                <wp:effectExtent l="0" t="0" r="9525" b="9525"/>
-                <wp:wrapNone/>
-                <wp:docPr id="24" name="Text Box 24"/>
-                <wp:cNvGraphicFramePr>
-                  <a:graphicFrameLocks xmlns:a="http://schemas.openxmlformats.org/drawingml/2006/main"/>
-                </wp:cNvGraphicFramePr>
-                <a:graphic xmlns:a="http://schemas.openxmlformats.org/drawingml/2006/main">
-                  <a:graphicData uri="http://schemas.microsoft.com/office/word/2010/wordprocessingShape">
-                    <wps:wsp>
-                      <wps:cNvSpPr txBox="1">
-                        <a:spLocks noChangeArrowheads="1"/>
-                      </wps:cNvSpPr>
-                      <wps:spPr bwMode="auto">
-                        <a:xfrm>
-                          <a:off x="0" y="0"/>
-                          <a:ext cx="4714875" cy="2981325"/>
-                        </a:xfrm>
-                        <a:prstGeom prst="rect">
-                          <a:avLst/>
-                        </a:prstGeom>
-                        <a:noFill/>
-                        <a:ln>
-                          <a:noFill/>
-                        </a:ln>
-                        <a:extLst>
-                          <a:ext uri="{909E8E84-426E-40DD-AFC4-6F175D3DCCD1}">
-                            <a14:hiddenFill xmlns:a14="http://schemas.microsoft.com/office/drawing/2010/main">
-                              <a:solidFill>
-                                <a:srgbClr val="FFFFFF"/>
-                              </a:solidFill>
-                            </a14:hiddenFill>
-                          </a:ext>
-                          <a:ext uri="{91240B29-F687-4F45-9708-019B960494DF}">
-                            <a14:hiddenLine xmlns:a14="http://schemas.microsoft.com/office/drawing/2010/main" w="9525">
-                              <a:solidFill>
-                                <a:srgbClr val="000000"/>
-                              </a:solidFill>
-                              <a:miter lim="800000"/>
-                              <a:headEnd/>
-                              <a:tailEnd/>
-                            </a14:hiddenLine>
-                          </a:ext>
-                        </a:extLst>
-                      </wps:spPr>
-                      <wps:txbx>
-                        <w:txbxContent>
-                          <w:p>
-                            <w:pPr>
-                              <w:pStyle w:val="BodyText"/>
-                              <w:rPr>
-                                <w:rFonts w:ascii="Open Sans SemiBold"/>
-                                <w:b/>
-                                <w:sz w:val="24"/>
-                                <w:szCs w:val="24"/>
-                              </w:rPr>
-                            </w:pPr>
-                            <w:r>
-                              <w:rPr>
-                                <w:rFonts w:ascii="Open Sans SemiBold"/>
-                                <w:b/>
-                                <w:sz w:val="24"/>
-                                <w:szCs w:val="24"/>
-                              </w:rPr>
-                              <w:t>Sr. Technical Lead</w:t>
-                            </w:r>
-                            <w:r>
-                              <w:rPr>
-                                <w:rFonts w:ascii="Open Sans" w:hAnsi="Open Sans" w:cs="Open Sans"/>
-                                <w:i/>
-                                <w:sz w:val="22"/>
-                                <w:szCs w:val="22"/>
-                              </w:rPr>
-                              <w:t xml:space="preserve"> </w:t>
-                            </w:r>
-                            <w:r>
-                              <w:rPr>
-                                <w:rFonts w:ascii="Open Sans" w:hAnsi="Open Sans" w:cs="Open Sans"/>
-                                <w:i/>
-                                <w:sz w:val="22"/>
-                                <w:szCs w:val="22"/>
-                              </w:rPr>
-                              <w:tab/>
-                            </w:r>
-                            <w:r>
-                              <w:rPr>
-                                <w:rFonts w:ascii="Open Sans" w:hAnsi="Open Sans" w:cs="Open Sans"/>
-                                <w:i/>
-                                <w:sz w:val="22"/>
-                                <w:szCs w:val="22"/>
-                              </w:rPr>
-                              <w:tab/>
-                            </w:r>
-                            <w:r>
-                              <w:rPr>
-                                <w:rFonts w:ascii="Open Sans" w:hAnsi="Open Sans" w:cs="Open Sans"/>
-                                <w:i/>
-                                <w:sz w:val="22"/>
-                                <w:szCs w:val="22"/>
-                              </w:rPr>
-                              <w:tab/>
-                              <w:t xml:space="preserve">       </w:t>
-                            </w:r>
-                            <w:r>
-                              <w:rPr>
-                                <w:rFonts w:ascii="Open Sans" w:hAnsi="Open Sans" w:cs="Open Sans"/>
-                                <w:i/>
-                                <w:sz w:val="22"/>
-                                <w:szCs w:val="22"/>
-                              </w:rPr>
-                              <w:t xml:space="preserve"> </w:t>
-                            </w:r>
-                            <w:r>
-                              <w:rPr>
-                                <w:rFonts w:ascii="Open Sans" w:hAnsi="Open Sans" w:cs="Open Sans"/>
-                                <w:i/>
-                                <w:sz w:val="22"/>
-                                <w:szCs w:val="22"/>
-                              </w:rPr>
-                              <w:t>May 2014</w:t>
-                            </w:r>
-                            <w:r>
-                              <w:rPr>
-                                <w:rFonts w:ascii="Open Sans" w:hAnsi="Open Sans" w:cs="Open Sans"/>
-                                <w:i/>
-                                <w:sz w:val="22"/>
-                                <w:szCs w:val="22"/>
-                              </w:rPr>
-                              <w:t xml:space="preserve"> – </w:t>
-                            </w:r>
-                            <w:r>
-                              <w:rPr>
-                                <w:rFonts w:ascii="Open Sans" w:hAnsi="Open Sans" w:cs="Open Sans"/>
-                                <w:i/>
-                                <w:sz w:val="22"/>
-                                <w:szCs w:val="22"/>
-                              </w:rPr>
-                              <w:t>October 2017</w:t>
-                            </w:r>
-                          </w:p>
-                          <w:p>
-                            <w:pPr>
-                              <w:pStyle w:val="BodyText"/>
-                              <w:spacing w:before="46"/>
-                              <w:ind w:left="24"/>
-                              <w:rPr>
-                                <w:rFonts w:ascii="Open Sans" w:hAnsi="Open Sans" w:cs="Open Sans"/>
-                                <w:i/>
-                                <w:sz w:val="22"/>
-                                <w:szCs w:val="22"/>
-                              </w:rPr>
-                            </w:pPr>
-                            <w:r>
-                              <w:rPr>
-                                <w:rFonts w:ascii="Open Sans" w:hAnsi="Open Sans" w:cs="Open Sans"/>
-                                <w:i/>
-                                <w:sz w:val="22"/>
-                                <w:szCs w:val="22"/>
-                              </w:rPr>
-                              <w:t>MetLife</w:t>
-                            </w:r>
-                            <w:r>
-                              <w:rPr>
-                                <w:rFonts w:ascii="Open Sans" w:hAnsi="Open Sans" w:cs="Open Sans"/>
-                                <w:i/>
-                                <w:sz w:val="22"/>
-                                <w:szCs w:val="22"/>
-                              </w:rPr>
-                              <w:t xml:space="preserve">, </w:t>
-                            </w:r>
-                            <w:r>
-                              <w:rPr>
-                                <w:rFonts w:ascii="Open Sans" w:hAnsi="Open Sans" w:cs="Open Sans"/>
-                                <w:i/>
-                                <w:sz w:val="22"/>
-                                <w:szCs w:val="22"/>
-                              </w:rPr>
-                              <w:t>Raleigh, NC</w:t>
-                            </w:r>
-                            <w:r>
-                              <w:rPr>
-                                <w:rFonts w:ascii="Open Sans" w:hAnsi="Open Sans" w:cs="Open Sans"/>
-                                <w:i/>
-                                <w:sz w:val="22"/>
-                                <w:szCs w:val="22"/>
-                              </w:rPr>
-                              <w:t>.</w:t>
-                            </w:r>
-                          </w:p>
-                          <w:p>
-                            <w:pPr>
-                              <w:pStyle w:val="BodyText"/>
-                              <w:numPr>
-                                <w:ilvl w:val="0"/>
-                                <w:numId w:val="4"/>
-                              </w:numPr>
-                              <w:spacing w:before="100" w:line="285" w:lineRule="auto"/>
-                              <w:rPr>
-                                <w:rFonts w:ascii="Open Sans" w:hAnsi="Open Sans" w:cs="Open Sans"/>
-                                <w:sz w:val="21"/>
-                                <w:szCs w:val="21"/>
-                              </w:rPr>
-                            </w:pPr>
-                            <w:r>
-                              <w:rPr>
-                                <w:rFonts w:ascii="Open Sans" w:hAnsi="Open Sans" w:cs="Open Sans"/>
-                                <w:sz w:val="21"/>
-                                <w:szCs w:val="21"/>
-                              </w:rPr>
-                              <w:t>Responsible for development and maintenance of MetLife’s Global Sales Platform which is the foundation for Sales and Servicing applications used by MetLife globally.</w:t>
-                            </w:r>
-                          </w:p>
-                          <w:p>
-                            <w:pPr>
-                              <w:pStyle w:val="BodyText"/>
-                              <w:numPr>
-                                <w:ilvl w:val="0"/>
-                                <w:numId w:val="4"/>
-                              </w:numPr>
-                              <w:spacing w:before="100" w:line="285" w:lineRule="auto"/>
-                              <w:textDirection w:val="btLr"/>
-                              <w:rPr>
-                                <w:rFonts w:ascii="Open Sans" w:hAnsi="Open Sans" w:cs="Open Sans"/>
-                                <w:sz w:val="21"/>
-                                <w:szCs w:val="21"/>
-                              </w:rPr>
-                            </w:pPr>
-                            <w:r>
-                              <w:rPr>
-                                <w:rFonts w:ascii="Open Sans" w:hAnsi="Open Sans" w:cs="Open Sans"/>
-                                <w:sz w:val="21"/>
-                                <w:szCs w:val="21"/>
-                              </w:rPr>
-                              <w:t xml:space="preserve">Led a technical delivery team in the successful implementation and rollout of the Global Sales platform for the South American market. </w:t>
-                            </w:r>
-                          </w:p>
-                          <w:p>
-                            <w:pPr>
-                              <w:pStyle w:val="BodyText"/>
-                              <w:numPr>
-                                <w:ilvl w:val="0"/>
-                                <w:numId w:val="4"/>
-                              </w:numPr>
-                              <w:spacing w:before="100" w:line="285" w:lineRule="auto"/>
-                              <w:rPr>
-                                <w:rFonts w:ascii="Open Sans" w:hAnsi="Open Sans" w:cs="Open Sans"/>
-                                <w:sz w:val="21"/>
-                                <w:szCs w:val="21"/>
-                              </w:rPr>
-                            </w:pPr>
-                            <w:r>
-                              <w:rPr>
-                                <w:rFonts w:ascii="Open Sans" w:hAnsi="Open Sans" w:cs="Open Sans"/>
-                                <w:sz w:val="21"/>
-                                <w:szCs w:val="21"/>
-                              </w:rPr>
-                              <w:t>Developed multi-year roadmaps in support of app</w:t>
-                            </w:r>
-                            <w:r>
-                              <w:rPr>
-                                <w:rFonts w:ascii="Open Sans" w:hAnsi="Open Sans" w:cs="Open Sans"/>
-                                <w:sz w:val="21"/>
-                                <w:szCs w:val="21"/>
-                              </w:rPr>
-                              <w:t>lications for</w:t>
-                            </w:r>
-                            <w:r>
-                              <w:rPr>
-                                <w:rFonts w:ascii="Open Sans" w:hAnsi="Open Sans" w:cs="Open Sans"/>
-                                <w:sz w:val="21"/>
-                                <w:szCs w:val="21"/>
-                              </w:rPr>
-                              <w:t xml:space="preserve"> the G</w:t>
-                            </w:r>
-                            <w:r>
-                              <w:rPr>
-                                <w:rFonts w:ascii="Open Sans" w:hAnsi="Open Sans" w:cs="Open Sans"/>
-                                <w:sz w:val="21"/>
-                                <w:szCs w:val="21"/>
-                              </w:rPr>
-                              <w:t xml:space="preserve">roup </w:t>
-                            </w:r>
-                            <w:r>
-                              <w:rPr>
-                                <w:rFonts w:ascii="Open Sans" w:hAnsi="Open Sans" w:cs="Open Sans"/>
-                                <w:sz w:val="21"/>
-                                <w:szCs w:val="21"/>
-                              </w:rPr>
-                              <w:t>V</w:t>
-                            </w:r>
-                            <w:r>
-                              <w:rPr>
-                                <w:rFonts w:ascii="Open Sans" w:hAnsi="Open Sans" w:cs="Open Sans"/>
-                                <w:sz w:val="21"/>
-                                <w:szCs w:val="21"/>
-                              </w:rPr>
-                              <w:t xml:space="preserve">oluntary and </w:t>
-                            </w:r>
-                            <w:r>
-                              <w:rPr>
-                                <w:rFonts w:ascii="Open Sans" w:hAnsi="Open Sans" w:cs="Open Sans"/>
-                                <w:sz w:val="21"/>
-                                <w:szCs w:val="21"/>
-                              </w:rPr>
-                              <w:t>W</w:t>
-                            </w:r>
-                            <w:r>
-                              <w:rPr>
-                                <w:rFonts w:ascii="Open Sans" w:hAnsi="Open Sans" w:cs="Open Sans"/>
-                                <w:sz w:val="21"/>
-                                <w:szCs w:val="21"/>
-                              </w:rPr>
-                              <w:t xml:space="preserve">orksite </w:t>
-                            </w:r>
-                            <w:r>
-                              <w:rPr>
-                                <w:rFonts w:ascii="Open Sans" w:hAnsi="Open Sans" w:cs="Open Sans"/>
-                                <w:sz w:val="21"/>
-                                <w:szCs w:val="21"/>
-                              </w:rPr>
-                              <w:t>B</w:t>
-                            </w:r>
-                            <w:r>
-                              <w:rPr>
-                                <w:rFonts w:ascii="Open Sans" w:hAnsi="Open Sans" w:cs="Open Sans"/>
-                                <w:sz w:val="21"/>
-                                <w:szCs w:val="21"/>
-                              </w:rPr>
-                              <w:t>enefits</w:t>
-                            </w:r>
-                            <w:r>
-                              <w:rPr>
-                                <w:rFonts w:ascii="Open Sans" w:hAnsi="Open Sans" w:cs="Open Sans"/>
-                                <w:sz w:val="21"/>
-                                <w:szCs w:val="21"/>
-                              </w:rPr>
-                              <w:t xml:space="preserve"> organization. </w:t>
-                            </w:r>
-                          </w:p>
-                          <w:p>
-                            <w:pPr>
-                              <w:pStyle w:val="BodyText"/>
-                              <w:numPr>
-                                <w:ilvl w:val="0"/>
-                                <w:numId w:val="4"/>
-                              </w:numPr>
-                              <w:spacing w:before="100" w:line="285" w:lineRule="auto"/>
-                              <w:rPr>
-                                <w:rFonts w:ascii="Open Sans" w:hAnsi="Open Sans" w:cs="Open Sans"/>
-                                <w:sz w:val="21"/>
-                                <w:szCs w:val="21"/>
-                              </w:rPr>
-                            </w:pPr>
-                            <w:r>
-                              <w:rPr>
-                                <w:rFonts w:ascii="Open Sans" w:hAnsi="Open Sans" w:cs="Open Sans"/>
-                                <w:sz w:val="21"/>
-                                <w:szCs w:val="21"/>
-                              </w:rPr>
-                              <w:t>Led the design and development of critical WebService and Web applications that serve as the backend for MetLife’s customer facing portals like MyBenefits and MetOnLine.</w:t>
-                            </w:r>
-                          </w:p>
-                          <w:p>
-                            <w:pPr>
-                              <w:pStyle w:val="BodyText"/>
-                              <w:spacing w:before="38" w:line="285" w:lineRule="auto"/>
-                              <w:ind w:left="740"/>
-                              <w:rPr>
-                                <w:rFonts w:ascii="Open Sans" w:hAnsi="Open Sans" w:cs="Open Sans"/>
-                                <w:sz w:val="22"/>
-                                <w:szCs w:val="22"/>
-                              </w:rPr>
-                            </w:pPr>
-                            <w:r>
-                              <w:rPr>
-                                <w:rFonts w:ascii="Open Sans" w:hAnsi="Open Sans" w:cs="Open Sans"/>
-                                <w:sz w:val="22"/>
-                                <w:szCs w:val="22"/>
-                              </w:rPr>
-                              <w:br/>
-                            </w:r>
-                          </w:p>
-                        </w:txbxContent>
-                      </wps:txbx>
-                      <wps:bodyPr rot="0" vert="horz" wrap="square" lIns="0" tIns="0" rIns="0" bIns="0" anchor="t" anchorCtr="0" upright="1">
-                        <a:noAutofit/>
-                      </wps:bodyPr>
-                    </wps:wsp>
-                  </a:graphicData>
-                </a:graphic>
-                <wp14:sizeRelH relativeFrom="page">
-                  <wp14:pctWidth>0</wp14:pctWidth>
-                </wp14:sizeRelH>
-                <wp14:sizeRelV relativeFrom="page">
-                  <wp14:pctHeight>0</wp14:pctHeight>
-                </wp14:sizeRelV>
-              </wp:anchor>
-            </w:drawing>
-          </mc:Choice>
-          <mc:Fallback>
-            <w:pict>
-              <v:shape w14:anchorId="458E4CEB" id="Text Box 24" o:spid="_x0000_s1030" type="#_x0000_t202" style="position:absolute;margin-left:205.45pt;margin-top:0;width:371.25pt;height:234.75pt;z-index:-251602944;visibility:visible;mso-wrap-style:square;mso-width-percent:0;mso-height-percent:0;mso-wrap-distance-left:9pt;mso-wrap-distance-top:0;mso-wrap-distance-right:9pt;mso-wrap-distance-bottom:0;mso-position-horizontal:absolute;mso-position-horizontal-relative:page;mso-position-vertical:bottom;mso-position-vertical-relative:margin;mso-width-percent:0;mso-height-percent:0;mso-width-relative:page;mso-height-relative:page;v-text-anchor:top" o:gfxdata="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" filled="f" stroked="f">
-                <v:textbox inset="0,0,0,0">
-                  <w:txbxContent>
-                    <w:p>
-                      <w:pPr>
-                        <w:pStyle w:val="BodyText"/>
-                        <w:rPr>
-                          <w:rFonts w:ascii="Open Sans SemiBold"/>
-                          <w:b/>
-                          <w:sz w:val="24"/>
-                          <w:szCs w:val="24"/>
-                        </w:rPr>
-                      </w:pPr>
-                      <w:r>
-                        <w:rPr>
-                          <w:rFonts w:ascii="Open Sans SemiBold"/>
-                          <w:b/>
-                          <w:sz w:val="24"/>
-                          <w:szCs w:val="24"/>
-                        </w:rPr>
-                        <w:t>Sr. Technical Lead</w:t>
-                      </w:r>
-                      <w:r>
-                        <w:rPr>
-                          <w:rFonts w:ascii="Open Sans" w:hAnsi="Open Sans" w:cs="Open Sans"/>
-                          <w:i/>
-                          <w:sz w:val="22"/>
-                          <w:szCs w:val="22"/>
-                        </w:rPr>
-                        <w:t xml:space="preserve"> </w:t>
-                      </w:r>
-                      <w:r>
-                        <w:rPr>
-                          <w:rFonts w:ascii="Open Sans" w:hAnsi="Open Sans" w:cs="Open Sans"/>
-                          <w:i/>
-                          <w:sz w:val="22"/>
-                          <w:szCs w:val="22"/>
-                        </w:rPr>
-                        <w:tab/>
-                      </w:r>
-                      <w:r>
-                        <w:rPr>
-                          <w:rFonts w:ascii="Open Sans" w:hAnsi="Open Sans" w:cs="Open Sans"/>
-                          <w:i/>
-                          <w:sz w:val="22"/>
-                          <w:szCs w:val="22"/>
-                        </w:rPr>
-                        <w:tab/>
-                      </w:r>
-                      <w:r>
-                        <w:rPr>
-                          <w:rFonts w:ascii="Open Sans" w:hAnsi="Open Sans" w:cs="Open Sans"/>
-                          <w:i/>
-                          <w:sz w:val="22"/>
-                          <w:szCs w:val="22"/>
-                        </w:rPr>
-                        <w:tab/>
-                        <w:t xml:space="preserve">       </w:t>
-                      </w:r>
-                      <w:r>
-                        <w:rPr>
-                          <w:rFonts w:ascii="Open Sans" w:hAnsi="Open Sans" w:cs="Open Sans"/>
-                          <w:i/>
-                          <w:sz w:val="22"/>
-                          <w:szCs w:val="22"/>
-                        </w:rPr>
-                        <w:t xml:space="preserve"> </w:t>
-                      </w:r>
-                      <w:r>
-                        <w:rPr>
-                          <w:rFonts w:ascii="Open Sans" w:hAnsi="Open Sans" w:cs="Open Sans"/>
-                          <w:i/>
-                          <w:sz w:val="22"/>
-                          <w:szCs w:val="22"/>
-                        </w:rPr>
-                        <w:t>May 2014</w:t>
-                      </w:r>
-                      <w:r>
-                        <w:rPr>
-                          <w:rFonts w:ascii="Open Sans" w:hAnsi="Open Sans" w:cs="Open Sans"/>
-                          <w:i/>
-                          <w:sz w:val="22"/>
-                          <w:szCs w:val="22"/>
-                        </w:rPr>
-                        <w:t xml:space="preserve"> – </w:t>
-                      </w:r>
-                      <w:r>
-                        <w:rPr>
-                          <w:rFonts w:ascii="Open Sans" w:hAnsi="Open Sans" w:cs="Open Sans"/>
-                          <w:i/>
-                          <w:sz w:val="22"/>
-                          <w:szCs w:val="22"/>
-                        </w:rPr>
-                        <w:t>October 2017</w:t>
-                      </w:r>
-                    </w:p>
-                    <w:p>
-                      <w:pPr>
-                        <w:pStyle w:val="BodyText"/>
-                        <w:spacing w:before="46"/>
-                        <w:ind w:left="24"/>
-                        <w:rPr>
-                          <w:rFonts w:ascii="Open Sans" w:hAnsi="Open Sans" w:cs="Open Sans"/>
-                          <w:i/>
-                          <w:sz w:val="22"/>
-                          <w:szCs w:val="22"/>
-                        </w:rPr>
-                      </w:pPr>
-                      <w:r>
-                        <w:rPr>
-                          <w:rFonts w:ascii="Open Sans" w:hAnsi="Open Sans" w:cs="Open Sans"/>
-                          <w:i/>
-                          <w:sz w:val="22"/>
-                          <w:szCs w:val="22"/>
-                        </w:rPr>
-                        <w:t>MetLife</w:t>
-                      </w:r>
-                      <w:r>
-                        <w:rPr>
-                          <w:rFonts w:ascii="Open Sans" w:hAnsi="Open Sans" w:cs="Open Sans"/>
-                          <w:i/>
-                          <w:sz w:val="22"/>
-                          <w:szCs w:val="22"/>
-                        </w:rPr>
-                        <w:t xml:space="preserve">, </w:t>
-                      </w:r>
-                      <w:r>
-                        <w:rPr>
-                          <w:rFonts w:ascii="Open Sans" w:hAnsi="Open Sans" w:cs="Open Sans"/>
-                          <w:i/>
-                          <w:sz w:val="22"/>
-                          <w:szCs w:val="22"/>
-                        </w:rPr>
-                        <w:t>Raleigh, NC</w:t>
-                      </w:r>
-                      <w:r>
-                        <w:rPr>
-                          <w:rFonts w:ascii="Open Sans" w:hAnsi="Open Sans" w:cs="Open Sans"/>
-                          <w:i/>
-                          <w:sz w:val="22"/>
-                          <w:szCs w:val="22"/>
-                        </w:rPr>
-                        <w:t>.</w:t>
-                      </w:r>
-                    </w:p>
-                    <w:p>
-                      <w:pPr>
-                        <w:pStyle w:val="BodyText"/>
-                        <w:numPr>
-                          <w:ilvl w:val="0"/>
-                          <w:numId w:val="4"/>
-                        </w:numPr>
-                        <w:spacing w:before="100" w:line="285" w:lineRule="auto"/>
-                        <w:rPr>
-                          <w:rFonts w:ascii="Open Sans" w:hAnsi="Open Sans" w:cs="Open Sans"/>
-                          <w:sz w:val="21"/>
-                          <w:szCs w:val="21"/>
-                        </w:rPr>
-                      </w:pPr>
-                      <w:r>
-                        <w:rPr>
-                          <w:rFonts w:ascii="Open Sans" w:hAnsi="Open Sans" w:cs="Open Sans"/>
-                          <w:sz w:val="21"/>
-                          <w:szCs w:val="21"/>
-                        </w:rPr>
-                        <w:t xml:space="preserve">Responsible for </w:t>
-                      </w:r>
-                      <w:r>
-                        <w:rPr>
-                          <w:rFonts w:ascii="Open Sans" w:hAnsi="Open Sans" w:cs="Open Sans"/>
-                          <w:sz w:val="21"/>
-                          <w:szCs w:val="21"/>
-                        </w:rPr>
-                        <w:t>development and maintenance of MetLife’s Global Sales Platform which is the foundation for Sales and Servicing applications used by MetLife globally.</w:t>
-                      </w:r>
-                    </w:p>
-                    <w:p>
-                      <w:pPr>
-                        <w:pStyle w:val="BodyText"/>
-                        <w:numPr>
-                          <w:ilvl w:val="0"/>
-                          <w:numId w:val="4"/>
-                        </w:numPr>
-                        <w:spacing w:before="100" w:line="285" w:lineRule="auto"/>
-                        <w:textDirection w:val="btLr"/>
-                        <w:rPr>
-                          <w:rFonts w:ascii="Open Sans" w:hAnsi="Open Sans" w:cs="Open Sans"/>
-                          <w:sz w:val="21"/>
-                          <w:szCs w:val="21"/>
-                        </w:rPr>
-                      </w:pPr>
-                      <w:r>
-                        <w:rPr>
-                          <w:rFonts w:ascii="Open Sans" w:hAnsi="Open Sans" w:cs="Open Sans"/>
-                          <w:sz w:val="21"/>
-                          <w:szCs w:val="21"/>
-                        </w:rPr>
-                        <w:t xml:space="preserve">Led a technical delivery team in the successful implementation and rollout of the Global Sales platform for the South American market. </w:t>
-                      </w:r>
-                    </w:p>
-                    <w:p>
-                      <w:pPr>
-                        <w:pStyle w:val="BodyText"/>
-                        <w:numPr>
-                          <w:ilvl w:val="0"/>
-                          <w:numId w:val="4"/>
-                        </w:numPr>
-                        <w:spacing w:before="100" w:line="285" w:lineRule="auto"/>
-                        <w:rPr>
-                          <w:rFonts w:ascii="Open Sans" w:hAnsi="Open Sans" w:cs="Open Sans"/>
-                          <w:sz w:val="21"/>
-                          <w:szCs w:val="21"/>
-                        </w:rPr>
-                      </w:pPr>
-                      <w:r>
-                        <w:rPr>
-                          <w:rFonts w:ascii="Open Sans" w:hAnsi="Open Sans" w:cs="Open Sans"/>
-                          <w:sz w:val="21"/>
-                          <w:szCs w:val="21"/>
-                        </w:rPr>
-                        <w:t>Developed multi-year roadmaps in support of app</w:t>
-                      </w:r>
-                      <w:r>
-                        <w:rPr>
-                          <w:rFonts w:ascii="Open Sans" w:hAnsi="Open Sans" w:cs="Open Sans"/>
-                          <w:sz w:val="21"/>
-                          <w:szCs w:val="21"/>
-                        </w:rPr>
-                        <w:t>lications for</w:t>
-                      </w:r>
-                      <w:r>
-                        <w:rPr>
-                          <w:rFonts w:ascii="Open Sans" w:hAnsi="Open Sans" w:cs="Open Sans"/>
-                          <w:sz w:val="21"/>
-                          <w:szCs w:val="21"/>
-                        </w:rPr>
-                        <w:t xml:space="preserve"> the G</w:t>
-                      </w:r>
-                      <w:r>
-                        <w:rPr>
-                          <w:rFonts w:ascii="Open Sans" w:hAnsi="Open Sans" w:cs="Open Sans"/>
-                          <w:sz w:val="21"/>
-                          <w:szCs w:val="21"/>
-                        </w:rPr>
-                        <w:t xml:space="preserve">roup </w:t>
-                      </w:r>
-                      <w:r>
-                        <w:rPr>
-                          <w:rFonts w:ascii="Open Sans" w:hAnsi="Open Sans" w:cs="Open Sans"/>
-                          <w:sz w:val="21"/>
-                          <w:szCs w:val="21"/>
-                        </w:rPr>
-                        <w:t>V</w:t>
-                      </w:r>
-                      <w:r>
-                        <w:rPr>
-                          <w:rFonts w:ascii="Open Sans" w:hAnsi="Open Sans" w:cs="Open Sans"/>
-                          <w:sz w:val="21"/>
-                          <w:szCs w:val="21"/>
-                        </w:rPr>
-                        <w:t xml:space="preserve">oluntary and </w:t>
-                      </w:r>
-                      <w:r>
-                        <w:rPr>
-                          <w:rFonts w:ascii="Open Sans" w:hAnsi="Open Sans" w:cs="Open Sans"/>
-                          <w:sz w:val="21"/>
-                          <w:szCs w:val="21"/>
-                        </w:rPr>
-                        <w:t>W</w:t>
-                      </w:r>
-                      <w:r>
-                        <w:rPr>
-                          <w:rFonts w:ascii="Open Sans" w:hAnsi="Open Sans" w:cs="Open Sans"/>
-                          <w:sz w:val="21"/>
-                          <w:szCs w:val="21"/>
-                        </w:rPr>
-                        <w:t xml:space="preserve">orksite </w:t>
-                      </w:r>
-                      <w:r>
-                        <w:rPr>
-                          <w:rFonts w:ascii="Open Sans" w:hAnsi="Open Sans" w:cs="Open Sans"/>
-                          <w:sz w:val="21"/>
-                          <w:szCs w:val="21"/>
-                        </w:rPr>
-                        <w:t>B</w:t>
-                      </w:r>
-                      <w:r>
-                        <w:rPr>
-                          <w:rFonts w:ascii="Open Sans" w:hAnsi="Open Sans" w:cs="Open Sans"/>
-                          <w:sz w:val="21"/>
-                          <w:szCs w:val="21"/>
-                        </w:rPr>
-                        <w:t>enefits</w:t>
-                      </w:r>
-                      <w:r>
-                        <w:rPr>
-                          <w:rFonts w:ascii="Open Sans" w:hAnsi="Open Sans" w:cs="Open Sans"/>
-                          <w:sz w:val="21"/>
-                          <w:szCs w:val="21"/>
-                        </w:rPr>
-                        <w:t xml:space="preserve"> organization. </w:t>
-                      </w:r>
-                    </w:p>
-                    <w:p>
-                      <w:pPr>
-                        <w:pStyle w:val="BodyText"/>
-                        <w:numPr>
-                          <w:ilvl w:val="0"/>
-                          <w:numId w:val="4"/>
-                        </w:numPr>
-                        <w:spacing w:before="100" w:line="285" w:lineRule="auto"/>
-                        <w:rPr>
-                          <w:rFonts w:ascii="Open Sans" w:hAnsi="Open Sans" w:cs="Open Sans"/>
-                          <w:sz w:val="21"/>
-                          <w:szCs w:val="21"/>
-                        </w:rPr>
-                      </w:pPr>
-                      <w:r>
-                        <w:rPr>
-                          <w:rFonts w:ascii="Open Sans" w:hAnsi="Open Sans" w:cs="Open Sans"/>
-                          <w:sz w:val="21"/>
-                          <w:szCs w:val="21"/>
-                        </w:rPr>
-                        <w:t>Led the design and development of critical WebService and Web applications that serve as the backend for MetLife’s customer facing portals like MyBenefits and MetOnLine.</w:t>
-                      </w:r>
-                    </w:p>
-                    <w:p>
-                      <w:pPr>
-                        <w:pStyle w:val="BodyText"/>
-                        <w:spacing w:before="38" w:line="285" w:lineRule="auto"/>
-                        <w:ind w:left="740"/>
-                        <w:rPr>
-                          <w:rFonts w:ascii="Open Sans" w:hAnsi="Open Sans" w:cs="Open Sans"/>
-                          <w:sz w:val="22"/>
-                          <w:szCs w:val="22"/>
-                        </w:rPr>
-                      </w:pPr>
-                      <w:r>
-                        <w:rPr>
-                          <w:rFonts w:ascii="Open Sans" w:hAnsi="Open Sans" w:cs="Open Sans"/>
-                          <w:sz w:val="22"/>
-                          <w:szCs w:val="22"/>
-                        </w:rPr>
-                        <w:br/>
-                      </w:r>
-                    </w:p>
-                  </w:txbxContent>
-                </v:textbox>
-                <w10:wrap anchorx="page" anchory="margin"/>
-              </v:shape>
-            </w:pict>
-          </mc:Fallback>
-        </mc:AlternateContent>
-      </w:r>
-      <w:r>
-        <w:rPr>
-          <w:noProof/>
-        </w:rPr>
-        <mc:AlternateContent>
-          <mc:Choice Requires="wps">
-            <w:drawing>
-              <wp:anchor distT="0" distB="0" distL="114300" distR="114300" simplePos="0" relativeHeight="251711488" behindDoc="1" locked="0" layoutInCell="1" allowOverlap="1" wp14:anchorId="06584848" wp14:editId="6E733FCB">
-                <wp:simplePos x="0" y="0"/>
-                <wp:positionH relativeFrom="page">
-                  <wp:posOffset>2617076</wp:posOffset>
-                </wp:positionH>
-                <wp:positionV relativeFrom="page">
-                  <wp:posOffset>2648607</wp:posOffset>
-                </wp:positionV>
-                <wp:extent cx="4745355" cy="4666593"/>
-                <wp:effectExtent l="0" t="0" r="17145" b="1270"/>
-                <wp:wrapNone/>
-                <wp:docPr id="23" name="Text Box 23"/>
-                <wp:cNvGraphicFramePr>
-                  <a:graphicFrameLocks xmlns:a="http://schemas.openxmlformats.org/drawingml/2006/main"/>
-                </wp:cNvGraphicFramePr>
-                <a:graphic xmlns:a="http://schemas.openxmlformats.org/drawingml/2006/main">
-                  <a:graphicData uri="http://schemas.microsoft.com/office/word/2010/wordprocessingShape">
-                    <wps:wsp>
-                      <wps:cNvSpPr txBox="1">
-                        <a:spLocks noChangeArrowheads="1"/>
-                      </wps:cNvSpPr>
-                      <wps:spPr bwMode="auto">
-                        <a:xfrm>
-                          <a:off x="0" y="0"/>
-                          <a:ext cx="4745355" cy="4666593"/>
-                        </a:xfrm>
-                        <a:prstGeom prst="rect">
-                          <a:avLst/>
-                        </a:prstGeom>
-                        <a:noFill/>
-                        <a:ln>
-                          <a:noFill/>
-                        </a:ln>
-                        <a:extLst>
-                          <a:ext uri="{909E8E84-426E-40DD-AFC4-6F175D3DCCD1}">
-                            <a14:hiddenFill xmlns:a14="http://schemas.microsoft.com/office/drawing/2010/main">
-                              <a:solidFill>
-                                <a:srgbClr val="FFFFFF"/>
-                              </a:solidFill>
-                            </a14:hiddenFill>
-                          </a:ext>
-                          <a:ext uri="{91240B29-F687-4F45-9708-019B960494DF}">
-                            <a14:hiddenLine xmlns:a14="http://schemas.microsoft.com/office/drawing/2010/main" w="9525">
-                              <a:solidFill>
-                                <a:srgbClr val="000000"/>
-                              </a:solidFill>
-                              <a:miter lim="800000"/>
-                              <a:headEnd/>
-                              <a:tailEnd/>
-                            </a14:hiddenLine>
-                          </a:ext>
-                        </a:extLst>
-                      </wps:spPr>
-                      <wps:txbx>
-                        <w:txbxContent>
-                          <w:p>
-                            <w:pPr>
-                              <w:pStyle w:val="BodyText"/>
-                              <w:rPr>
-                                <w:rFonts w:ascii="Open Sans SemiBold"/>
-                                <w:b/>
-                                <w:sz w:val="24"/>
-                                <w:szCs w:val="24"/>
-                                <w:lang w:eastAsia="zh-TW"/>
-                              </w:rPr>
-                            </w:pPr>
-                            <w:r>
-                              <w:rPr>
-                                <w:rFonts w:ascii="Open Sans SemiBold"/>
-                                <w:b/>
-                                <w:sz w:val="24"/>
-                                <w:szCs w:val="24"/>
-                              </w:rPr>
-                              <w:t>Asst. Vice President</w:t>
-                            </w:r>
-                            <w:r>
-                              <w:rPr>
-                                <w:rFonts w:ascii="Open Sans SemiBold"/>
-                                <w:b/>
-                                <w:sz w:val="24"/>
-                                <w:szCs w:val="24"/>
-                              </w:rPr>
-                              <w:tab/>
-                            </w:r>
-                            <w:r>
-                              <w:rPr>
-                                <w:rFonts w:ascii="Open Sans SemiBold"/>
-                                <w:b/>
-                                <w:sz w:val="24"/>
-                                <w:szCs w:val="24"/>
-                              </w:rPr>
-                              <w:tab/>
-                            </w:r>
-                            <w:r>
-                              <w:rPr>
-                                <w:rFonts w:ascii="Open Sans SemiBold"/>
-                                <w:b/>
-                                <w:sz w:val="24"/>
-                                <w:szCs w:val="24"/>
-                              </w:rPr>
-                              <w:tab/>
-                            </w:r>
-                            <w:r>
-                              <w:rPr>
-                                <w:rFonts w:ascii="Open Sans SemiBold"/>
-                                <w:b/>
-                                <w:sz w:val="24"/>
-                                <w:szCs w:val="24"/>
-                              </w:rPr>
-                              <w:tab/>
-                            </w:r>
-                            <w:r>
-                              <w:rPr>
-                                <w:rFonts w:ascii="Open Sans" w:hAnsi="Open Sans" w:cs="Open Sans"/>
-                                <w:i/>
-                                <w:sz w:val="22"/>
-                                <w:szCs w:val="22"/>
-                              </w:rPr>
-                              <w:t>October 2017</w:t>
-                            </w:r>
-                            <w:r>
-                              <w:rPr>
-                                <w:rFonts w:ascii="Open Sans" w:hAnsi="Open Sans" w:cs="Open Sans"/>
-                                <w:i/>
-                                <w:sz w:val="22"/>
-                                <w:szCs w:val="22"/>
-                              </w:rPr>
-                              <w:t xml:space="preserve"> </w:t>
-                            </w:r>
-                            <w:r>
-                              <w:rPr>
-                                <w:rFonts w:ascii="Open Sans" w:hAnsi="Open Sans" w:cs="Open Sans"/>
-                                <w:i/>
-                                <w:sz w:val="22"/>
-                                <w:szCs w:val="22"/>
-                              </w:rPr>
-                              <w:t>–</w:t>
-                            </w:r>
-                            <w:r>
-                              <w:rPr>
-                                <w:rFonts w:ascii="Open Sans" w:hAnsi="Open Sans" w:cs="Open Sans"/>
-                                <w:i/>
-                                <w:sz w:val="22"/>
-                                <w:szCs w:val="22"/>
-                              </w:rPr>
-                              <w:t xml:space="preserve"> Present</w:t>
-                            </w:r>
-                          </w:p>
-                          <w:p>
-                            <w:pPr>
-                              <w:pStyle w:val="BodyText"/>
-                              <w:spacing w:before="46"/>
-                              <w:ind w:left="24"/>
-                              <w:rPr>
-                                <w:rFonts w:ascii="Open Sans" w:hAnsi="Open Sans" w:cs="Open Sans"/>
-                                <w:i/>
-                                <w:sz w:val="22"/>
-                                <w:szCs w:val="22"/>
-                              </w:rPr>
-                            </w:pPr>
-                            <w:r>
-                              <w:rPr>
-                                <w:rFonts w:ascii="Open Sans"/>
-                                <w:i/>
-                                <w:sz w:val="22"/>
-                                <w:szCs w:val="22"/>
-                              </w:rPr>
-                              <w:t>Credit Suisse, Raleigh, NC.</w:t>
-                            </w:r>
-                            <w:r>
-                              <w:rPr>
-                                <w:rFonts w:ascii="Open Sans" w:hAnsi="Open Sans" w:cs="Open Sans"/>
-                                <w:i/>
-                                <w:sz w:val="22"/>
-                                <w:szCs w:val="22"/>
-                              </w:rPr>
-                              <w:t xml:space="preserve"> </w:t>
-                            </w:r>
-                          </w:p>
-                          <w:p>
-                            <w:pPr>
-                              <w:pStyle w:val="BodyText"/>
-                              <w:numPr>
-                                <w:ilvl w:val="0"/>
-                                <w:numId w:val="4"/>
-                              </w:numPr>
-                              <w:spacing w:before="100" w:line="285" w:lineRule="auto"/>
-                              <w:rPr>
-                                <w:rFonts w:ascii="Open Sans" w:hAnsi="Open Sans" w:cs="Open Sans"/>
-                                <w:sz w:val="21"/>
-                                <w:szCs w:val="21"/>
-                              </w:rPr>
-                            </w:pPr>
-                            <w:r>
-                              <w:rPr>
-                                <w:rFonts w:ascii="Open Sans" w:hAnsi="Open Sans" w:cs="Open Sans"/>
-                                <w:sz w:val="21"/>
-                                <w:szCs w:val="21"/>
-                              </w:rPr>
-                              <w:t>Leading a team of big data engineers to build and maintain a data lake using Hadoop for storing transaction, reference and external data for analytics and business intelligence.</w:t>
-                            </w:r>
-                          </w:p>
-                          <w:p>
-                            <w:pPr>
-                              <w:pStyle w:val="BodyText"/>
-                              <w:numPr>
-                                <w:ilvl w:val="0"/>
-                                <w:numId w:val="4"/>
-                              </w:numPr>
-                              <w:spacing w:before="100" w:line="285" w:lineRule="auto"/>
-                              <w:rPr>
-                                <w:rFonts w:ascii="Open Sans" w:hAnsi="Open Sans" w:cs="Open Sans"/>
-                                <w:sz w:val="21"/>
-                                <w:szCs w:val="21"/>
-                              </w:rPr>
-                            </w:pPr>
-                            <w:r>
-                              <w:rPr>
-                                <w:rFonts w:ascii="Open Sans" w:hAnsi="Open Sans" w:cs="Open Sans"/>
-                                <w:sz w:val="21"/>
-                                <w:szCs w:val="21"/>
-                              </w:rPr>
-                              <w:t>Architecting a solution to integrate multiple Data Lakes across the company to form a cohesive, one-stop solution for Big Data analytics and reduce data redundancy while increasing speed of onboarding data</w:t>
-                            </w:r>
-                            <w:r>
-                              <w:rPr>
-                                <w:rFonts w:ascii="Open Sans" w:hAnsi="Open Sans" w:cs="Open Sans"/>
-                                <w:sz w:val="21"/>
-                                <w:szCs w:val="21"/>
-                              </w:rPr>
-                              <w:t>.</w:t>
-                            </w:r>
-                          </w:p>
-                          <w:p>
-                            <w:pPr>
-                              <w:pStyle w:val="BodyText"/>
-                              <w:numPr>
-                                <w:ilvl w:val="0"/>
-                                <w:numId w:val="4"/>
-                              </w:numPr>
-                              <w:spacing w:before="100" w:line="285" w:lineRule="auto"/>
-                              <w:rPr>
-                                <w:rFonts w:ascii="Open Sans" w:hAnsi="Open Sans" w:cs="Open Sans"/>
-                                <w:sz w:val="21"/>
-                                <w:szCs w:val="21"/>
-                              </w:rPr>
-                            </w:pPr>
-                            <w:r>
-                              <w:rPr>
-                                <w:rFonts w:ascii="Open Sans" w:hAnsi="Open Sans" w:cs="Open Sans"/>
-                                <w:sz w:val="21"/>
-                                <w:szCs w:val="21"/>
-                              </w:rPr>
-                              <w:t>Successfully led the modernization of a suite of legacy web applications and implemented on a multi-year data strategy plan.</w:t>
-                            </w:r>
-                          </w:p>
-                          <w:p>
-                            <w:pPr>
-                              <w:pStyle w:val="BodyText"/>
-                              <w:numPr>
-                                <w:ilvl w:val="0"/>
-                                <w:numId w:val="4"/>
-                              </w:numPr>
-                              <w:spacing w:before="100" w:line="285" w:lineRule="auto"/>
-                              <w:rPr>
-                                <w:rFonts w:ascii="Open Sans" w:hAnsi="Open Sans" w:cs="Open Sans"/>
-                                <w:sz w:val="21"/>
-                                <w:szCs w:val="21"/>
-                              </w:rPr>
-                            </w:pPr>
-                            <w:r>
-                              <w:rPr>
-                                <w:rFonts w:ascii="Open Sans" w:hAnsi="Open Sans" w:cs="Open Sans"/>
-                                <w:sz w:val="21"/>
-                                <w:szCs w:val="21"/>
-                              </w:rPr>
-                              <w:t xml:space="preserve">Collaborated with a team of cross-functional stakeholders in the architecture, design and development of Credit Suisse’s next generation web based </w:t>
-                            </w:r>
-                            <w:r>
-                              <w:rPr>
-                                <w:rFonts w:ascii="Open Sans" w:hAnsi="Open Sans" w:cs="Open Sans"/>
-                                <w:sz w:val="21"/>
-                                <w:szCs w:val="21"/>
-                              </w:rPr>
-                              <w:t xml:space="preserve">authoring platform for distribution of Research reports. </w:t>
-                            </w:r>
-                          </w:p>
-                          <w:p>
-                            <w:pPr>
-                              <w:pStyle w:val="BodyText"/>
-                              <w:numPr>
-                                <w:ilvl w:val="0"/>
-                                <w:numId w:val="4"/>
-                              </w:numPr>
-                              <w:spacing w:before="100" w:line="285" w:lineRule="auto"/>
-                              <w:rPr>
-                                <w:rFonts w:ascii="Open Sans" w:hAnsi="Open Sans" w:cs="Open Sans"/>
-                                <w:sz w:val="21"/>
-                                <w:szCs w:val="21"/>
-                              </w:rPr>
-                            </w:pPr>
-                            <w:r>
-                              <w:rPr>
-                                <w:rFonts w:ascii="Open Sans" w:hAnsi="Open Sans" w:cs="Open Sans"/>
-                                <w:sz w:val="21"/>
-                                <w:szCs w:val="21"/>
-                              </w:rPr>
-                              <w:t>Hands on experience with talent development including recruiting and coaching the next generation of Credit Suisse’s leaders in the Technical Analyst program. Actively recruited for Credit Suisse’s Women in Technology program. Helped roll out an America wide Thank you program for increasing employee morale.</w:t>
-                            </w:r>
-                            <w:bookmarkStart w:id="0" w:name="_GoBack"/>
-                            <w:bookmarkEnd w:id="0"/>
-                          </w:p>
-                          <w:p>
-                            <w:pPr>
-                              <w:pStyle w:val="BodyText"/>
-                              <w:spacing w:before="39" w:line="285" w:lineRule="auto"/>
-                              <w:ind w:left="380"/>
-                              <w:rPr>
-                                <w:rFonts w:ascii="Open Sans" w:hAnsi="Open Sans" w:cs="Open Sans"/>
-                                <w:sz w:val="22"/>
-                                <w:szCs w:val="22"/>
-                              </w:rPr>
-                            </w:pPr>
-                          </w:p>
-                        </w:txbxContent>
-                      </wps:txbx>
-                      <wps:bodyPr rot="0" vert="horz" wrap="square" lIns="0" tIns="0" rIns="0" bIns="0" anchor="t" anchorCtr="0" upright="1">
-                        <a:noAutofit/>
-                      </wps:bodyPr>
-                    </wps:wsp>
-                  </a:graphicData>
-                </a:graphic>
-                <wp14:sizeRelH relativeFrom="page">
-                  <wp14:pctWidth>0</wp14:pctWidth>
-                </wp14:sizeRelH>
-                <wp14:sizeRelV relativeFrom="page">
-                  <wp14:pctHeight>0</wp14:pctHeight>
-                </wp14:sizeRelV>
-              </wp:anchor>
-            </w:drawing>
-          </mc:Choice>
-          <mc:Fallback>
-            <w:pict>
-              <v:shape w14:anchorId="06584848" id="Text Box 23" o:spid="_x0000_s1032" type="#_x0000_t202" style="position:absolute;margin-left:206.05pt;margin-top:208.55pt;width:373.65pt;height:367.45pt;z-index:-251604992;visibility:visible;mso-wrap-style:square;mso-width-percent:0;mso-height-percent:0;mso-wrap-distance-left:9pt;mso-wrap-distance-top:0;mso-wrap-distance-right:9pt;mso-wrap-distance-bottom:0;mso-position-horizontal:absolute;mso-position-horizontal-relative:page;mso-position-vertical:absolute;mso-position-vertical-relative:page;mso-width-percent:0;mso-height-percent:0;mso-width-relative:page;mso-height-relative:page;v-text-anchor:top" o:gfxdata="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" filled="f" stroked="f">
-                <v:textbox inset="0,0,0,0">
-                  <w:txbxContent>
-                    <w:p>
-                      <w:pPr>
-                        <w:pStyle w:val="BodyText"/>
-                        <w:rPr>
-                          <w:rFonts w:ascii="Open Sans SemiBold"/>
-                          <w:b/>
-                          <w:sz w:val="24"/>
-                          <w:szCs w:val="24"/>
-                          <w:lang w:eastAsia="zh-TW"/>
-                        </w:rPr>
-                      </w:pPr>
-                      <w:r>
-                        <w:rPr>
-                          <w:rFonts w:ascii="Open Sans SemiBold"/>
-                          <w:b/>
-                          <w:sz w:val="24"/>
-                          <w:szCs w:val="24"/>
-                        </w:rPr>
-                        <w:t>Asst. Vice President</w:t>
-                      </w:r>
-                      <w:r>
-                        <w:rPr>
-                          <w:rFonts w:ascii="Open Sans SemiBold"/>
-                          <w:b/>
-                          <w:sz w:val="24"/>
-                          <w:szCs w:val="24"/>
-                        </w:rPr>
-                        <w:tab/>
-                      </w:r>
-                      <w:r>
-                        <w:rPr>
-                          <w:rFonts w:ascii="Open Sans SemiBold"/>
-                          <w:b/>
-                          <w:sz w:val="24"/>
-                          <w:szCs w:val="24"/>
-                        </w:rPr>
-                        <w:tab/>
-                      </w:r>
-                      <w:r>
-                        <w:rPr>
-                          <w:rFonts w:ascii="Open Sans SemiBold"/>
-                          <w:b/>
-                          <w:sz w:val="24"/>
-                          <w:szCs w:val="24"/>
-                        </w:rPr>
-                        <w:tab/>
-                      </w:r>
-                      <w:r>
-                        <w:rPr>
-                          <w:rFonts w:ascii="Open Sans SemiBold"/>
-                          <w:b/>
-                          <w:sz w:val="24"/>
-                          <w:szCs w:val="24"/>
-                        </w:rPr>
-                        <w:tab/>
-                      </w:r>
-                      <w:r>
-                        <w:rPr>
-                          <w:rFonts w:ascii="Open Sans" w:hAnsi="Open Sans" w:cs="Open Sans"/>
-                          <w:i/>
-                          <w:sz w:val="22"/>
-                          <w:szCs w:val="22"/>
-                        </w:rPr>
-                        <w:t>October 2017</w:t>
-                      </w:r>
-                      <w:r>
-                        <w:rPr>
-                          <w:rFonts w:ascii="Open Sans" w:hAnsi="Open Sans" w:cs="Open Sans"/>
-                          <w:i/>
-                          <w:sz w:val="22"/>
-                          <w:szCs w:val="22"/>
-                        </w:rPr>
-                        <w:t xml:space="preserve"> </w:t>
-                      </w:r>
-                      <w:r>
-                        <w:rPr>
-                          <w:rFonts w:ascii="Open Sans" w:hAnsi="Open Sans" w:cs="Open Sans"/>
-                          <w:i/>
-                          <w:sz w:val="22"/>
-                          <w:szCs w:val="22"/>
-                        </w:rPr>
-                        <w:t>–</w:t>
-                      </w:r>
-                      <w:r>
-                        <w:rPr>
-                          <w:rFonts w:ascii="Open Sans" w:hAnsi="Open Sans" w:cs="Open Sans"/>
-                          <w:i/>
-                          <w:sz w:val="22"/>
-                          <w:szCs w:val="22"/>
-                        </w:rPr>
-                        <w:t xml:space="preserve"> Present</w:t>
-                      </w:r>
-                    </w:p>
-                    <w:p>
-                      <w:pPr>
-                        <w:pStyle w:val="BodyText"/>
-                        <w:spacing w:before="46"/>
-                        <w:ind w:left="24"/>
-                        <w:rPr>
-                          <w:rFonts w:ascii="Open Sans" w:hAnsi="Open Sans" w:cs="Open Sans"/>
-                          <w:i/>
-                          <w:sz w:val="22"/>
-                          <w:szCs w:val="22"/>
-                        </w:rPr>
-                      </w:pPr>
-                      <w:r>
-                        <w:rPr>
-                          <w:rFonts w:ascii="Open Sans"/>
-                          <w:i/>
-                          <w:sz w:val="22"/>
-                          <w:szCs w:val="22"/>
-                        </w:rPr>
-                        <w:t>Credit Suisse, Raleigh, NC.</w:t>
-                      </w:r>
-                      <w:r>
-                        <w:rPr>
-                          <w:rFonts w:ascii="Open Sans" w:hAnsi="Open Sans" w:cs="Open Sans"/>
-                          <w:i/>
-                          <w:sz w:val="22"/>
-                          <w:szCs w:val="22"/>
-                        </w:rPr>
-                        <w:t xml:space="preserve"> </w:t>
-                      </w:r>
-                    </w:p>
-                    <w:p>
-                      <w:pPr>
-                        <w:pStyle w:val="BodyText"/>
-                        <w:numPr>
-                          <w:ilvl w:val="0"/>
-                          <w:numId w:val="4"/>
-                        </w:numPr>
-                        <w:spacing w:before="100" w:line="285" w:lineRule="auto"/>
-                        <w:rPr>
-                          <w:rFonts w:ascii="Open Sans" w:hAnsi="Open Sans" w:cs="Open Sans"/>
-                          <w:sz w:val="21"/>
-                          <w:szCs w:val="21"/>
-                        </w:rPr>
-                      </w:pPr>
-                      <w:r>
-                        <w:rPr>
-                          <w:rFonts w:ascii="Open Sans" w:hAnsi="Open Sans" w:cs="Open Sans"/>
-                          <w:sz w:val="21"/>
-                          <w:szCs w:val="21"/>
-                        </w:rPr>
-                        <w:t>Leading a team of big data engineers to build and maintain a data lake using Hadoop for storing transaction, reference and external data for analytics and business intelligence.</w:t>
-                      </w:r>
-                    </w:p>
-                    <w:p>
-                      <w:pPr>
-                        <w:pStyle w:val="BodyText"/>
-                        <w:numPr>
-                          <w:ilvl w:val="0"/>
-                          <w:numId w:val="4"/>
-                        </w:numPr>
-                        <w:spacing w:before="100" w:line="285" w:lineRule="auto"/>
-                        <w:rPr>
-                          <w:rFonts w:ascii="Open Sans" w:hAnsi="Open Sans" w:cs="Open Sans"/>
-                          <w:sz w:val="21"/>
-                          <w:szCs w:val="21"/>
-                        </w:rPr>
-                      </w:pPr>
-                      <w:r>
-                        <w:rPr>
-                          <w:rFonts w:ascii="Open Sans" w:hAnsi="Open Sans" w:cs="Open Sans"/>
-                          <w:sz w:val="21"/>
-                          <w:szCs w:val="21"/>
-                        </w:rPr>
-                        <w:t>Architecting a solution to integrate multiple Data Lakes across the company to form a cohesive, one-stop solution for Big Data analytics and reduce data redundancy while increasing speed of onboarding data</w:t>
-                      </w:r>
-                      <w:r>
-                        <w:rPr>
-                          <w:rFonts w:ascii="Open Sans" w:hAnsi="Open Sans" w:cs="Open Sans"/>
-                          <w:sz w:val="21"/>
-                          <w:szCs w:val="21"/>
-                        </w:rPr>
-                        <w:t>.</w:t>
-                      </w:r>
-                    </w:p>
-                    <w:p>
-                      <w:pPr>
-                        <w:pStyle w:val="BodyText"/>
-                        <w:numPr>
-                          <w:ilvl w:val="0"/>
-                          <w:numId w:val="4"/>
-                        </w:numPr>
-                        <w:spacing w:before="100" w:line="285" w:lineRule="auto"/>
-                        <w:rPr>
-                          <w:rFonts w:ascii="Open Sans" w:hAnsi="Open Sans" w:cs="Open Sans"/>
-                          <w:sz w:val="21"/>
-                          <w:szCs w:val="21"/>
-                        </w:rPr>
-                      </w:pPr>
-                      <w:r>
-                        <w:rPr>
-                          <w:rFonts w:ascii="Open Sans" w:hAnsi="Open Sans" w:cs="Open Sans"/>
-                          <w:sz w:val="21"/>
-                          <w:szCs w:val="21"/>
-                        </w:rPr>
-                        <w:t>Successfully led the modernization of a suite of legacy web applications and implemented on a multi-year data strategy plan.</w:t>
-                      </w:r>
-                    </w:p>
-                    <w:p>
-                      <w:pPr>
-                        <w:pStyle w:val="BodyText"/>
-                        <w:numPr>
-                          <w:ilvl w:val="0"/>
-                          <w:numId w:val="4"/>
-                        </w:numPr>
-                        <w:spacing w:before="100" w:line="285" w:lineRule="auto"/>
-                        <w:rPr>
-                          <w:rFonts w:ascii="Open Sans" w:hAnsi="Open Sans" w:cs="Open Sans"/>
-                          <w:sz w:val="21"/>
-                          <w:szCs w:val="21"/>
-                        </w:rPr>
-                      </w:pPr>
-                      <w:r>
-                        <w:rPr>
-                          <w:rFonts w:ascii="Open Sans" w:hAnsi="Open Sans" w:cs="Open Sans"/>
-                          <w:sz w:val="21"/>
-                          <w:szCs w:val="21"/>
-                        </w:rPr>
-                        <w:t xml:space="preserve">Collaborated with a team of cross-functional stakeholders in the architecture, design and development of Credit Suisse’s next generation web based </w:t>
-                      </w:r>
-                      <w:r>
-                        <w:rPr>
-                          <w:rFonts w:ascii="Open Sans" w:hAnsi="Open Sans" w:cs="Open Sans"/>
-                          <w:sz w:val="21"/>
-                          <w:szCs w:val="21"/>
-                        </w:rPr>
-                        <w:t xml:space="preserve">authoring platform for distribution of Research reports. </w:t>
-                      </w:r>
-                    </w:p>
-                    <w:p>
-                      <w:pPr>
-                        <w:pStyle w:val="BodyText"/>
-                        <w:numPr>
-                          <w:ilvl w:val="0"/>
-                          <w:numId w:val="4"/>
-                        </w:numPr>
-                        <w:spacing w:before="100" w:line="285" w:lineRule="auto"/>
-                        <w:rPr>
-                          <w:rFonts w:ascii="Open Sans" w:hAnsi="Open Sans" w:cs="Open Sans"/>
-                          <w:sz w:val="21"/>
-                          <w:szCs w:val="21"/>
-                        </w:rPr>
-                      </w:pPr>
-                      <w:r>
-                        <w:rPr>
-                          <w:rFonts w:ascii="Open Sans" w:hAnsi="Open Sans" w:cs="Open Sans"/>
-                          <w:sz w:val="21"/>
-                          <w:szCs w:val="21"/>
-                        </w:rPr>
-                        <w:t>Hands on experience with talent development including recruiting and coaching the next generation of Credit Suisse’s leaders in the Technical Analyst program. Actively recruited for Credit Suisse’s Women in Technology program. Helped roll out an America wide Thank you program for increasing employee morale.</w:t>
-                      </w:r>
-                      <w:bookmarkStart w:id="1" w:name="_GoBack"/>
-                      <w:bookmarkEnd w:id="1"/>
-                    </w:p>
-                    <w:p>
-                      <w:pPr>
-                        <w:pStyle w:val="BodyText"/>
-                        <w:spacing w:before="39" w:line="285" w:lineRule="auto"/>
-                        <w:ind w:left="380"/>
-                        <w:rPr>
-                          <w:rFonts w:ascii="Open Sans" w:hAnsi="Open Sans" w:cs="Open Sans"/>
-                          <w:sz w:val="22"/>
-                          <w:szCs w:val="22"/>
-                        </w:rPr>
-                      </w:pPr>
-                    </w:p>
-                  </w:txbxContent>
-                </v:textbox>
-                <w10:wrap anchorx="page" anchory="page"/>
               </v:shape>
             </w:pict>
           </mc:Fallback>
@@ -5010,6 +5354,8 @@
         </w:rPr>
         <w:br w:type="page"/>
       </w:r>
+      <w:bookmarkStart w:id="0" w:name="_GoBack"/>
+      <w:bookmarkEnd w:id="0"/>
     </w:p>
     <w:p>
       <w:r>
@@ -7971,7 +8317,7 @@
 </file>
 
 <file path=customXml/itemProps1.xml><?xml version="1.0" encoding="utf-8"?>
-<ds:datastoreItem xmlns:ds="http://schemas.openxmlformats.org/officeDocument/2006/customXml" ds:itemID="{485039F6-8A3C-431C-A0A1-8B5C69283E87}">
+<ds:datastoreItem xmlns:ds="http://schemas.openxmlformats.org/officeDocument/2006/customXml" ds:itemID="{20DED96F-2BA3-4CB6-A9BE-F95083368721}">
   <ds:schemaRefs>
     <ds:schemaRef ds:uri="http://schemas.openxmlformats.org/officeDocument/2006/bibliography"/>
   </ds:schemaRefs>

</xml_diff>